<commit_message>
Documents: Minor revisions to Requirements
</commit_message>
<xml_diff>
--- a/Documents/Requirements.docx
+++ b/Documents/Requirements.docx
@@ -1,6 +1,6 @@
 
 <file path=word/document.xml><?xml version="1.0" encoding="utf-8"?>
-<w:document xmlns:wpc="http://schemas.microsoft.com/office/word/2010/wordprocessingCanvas" xmlns:mo="http://schemas.microsoft.com/office/mac/office/2008/main" xmlns:mc="http://schemas.openxmlformats.org/markup-compatibility/2006" xmlns:mv="urn:schemas-microsoft-com:mac:vml" xmlns:o="urn:schemas-microsoft-com:office:office" xmlns:r="http://schemas.openxmlformats.org/officeDocument/2006/relationships" xmlns:m="http://schemas.openxmlformats.org/officeDocument/2006/math" xmlns:v="urn:schemas-microsoft-com:vml" xmlns:wp14="http://schemas.microsoft.com/office/word/2010/wordprocessingDrawing" xmlns:wp="http://schemas.openxmlformats.org/drawingml/2006/wordprocessingDrawing" xmlns:w10="urn:schemas-microsoft-com:office:word" xmlns:w="http://schemas.openxmlformats.org/wordprocessingml/2006/main" xmlns:w14="http://schemas.microsoft.com/office/word/2010/wordml" xmlns:wpg="http://schemas.microsoft.com/office/word/2010/wordprocessingGroup" xmlns:wpi="http://schemas.microsoft.com/office/word/2010/wordprocessingInk" xmlns:wne="http://schemas.microsoft.com/office/word/2006/wordml" xmlns:wps="http://schemas.microsoft.com/office/word/2010/wordprocessingShape" mc:Ignorable="w14 wp14">
+<w:document xmlns:wpc="http://schemas.microsoft.com/office/word/2010/wordprocessingCanvas" xmlns:mc="http://schemas.openxmlformats.org/markup-compatibility/2006" xmlns:o="urn:schemas-microsoft-com:office:office" xmlns:r="http://schemas.openxmlformats.org/officeDocument/2006/relationships" xmlns:m="http://schemas.openxmlformats.org/officeDocument/2006/math" xmlns:v="urn:schemas-microsoft-com:vml" xmlns:wp14="http://schemas.microsoft.com/office/word/2010/wordprocessingDrawing" xmlns:wp="http://schemas.openxmlformats.org/drawingml/2006/wordprocessingDrawing" xmlns:w10="urn:schemas-microsoft-com:office:word" xmlns:w="http://schemas.openxmlformats.org/wordprocessingml/2006/main" xmlns:w14="http://schemas.microsoft.com/office/word/2010/wordml" xmlns:wpg="http://schemas.microsoft.com/office/word/2010/wordprocessingGroup" xmlns:wpi="http://schemas.microsoft.com/office/word/2010/wordprocessingInk" xmlns:wne="http://schemas.microsoft.com/office/word/2006/wordml" xmlns:wps="http://schemas.microsoft.com/office/word/2010/wordprocessingShape" mc:Ignorable="w14 wp14">
   <w:body>
     <w:p>
       <w:pPr>
@@ -8,6 +8,8 @@
           <w:b/>
         </w:rPr>
       </w:pPr>
+      <w:bookmarkStart w:id="0" w:name="_GoBack"/>
+      <w:bookmarkEnd w:id="0"/>
     </w:p>
     <w:p>
       <w:pPr>
@@ -198,8 +200,8 @@
         <w:rPr>
           <w:rFonts w:asciiTheme="minorHAnsi" w:eastAsiaTheme="minorEastAsia" w:hAnsiTheme="minorHAnsi" w:cstheme="minorBidi"/>
           <w:noProof/>
-          <w:szCs w:val="24"/>
-          <w:lang w:eastAsia="ja-JP"/>
+          <w:sz w:val="22"/>
+          <w:lang w:eastAsia="en-US"/>
         </w:rPr>
       </w:pPr>
       <w:r>
@@ -212,53 +214,56 @@
       <w:r>
         <w:fldChar w:fldCharType="separate"/>
       </w:r>
-      <w:r>
-        <w:rPr>
-          <w:noProof/>
-        </w:rPr>
-        <w:t>Modification History</w:t>
-      </w:r>
-      <w:r>
-        <w:rPr>
-          <w:noProof/>
-        </w:rPr>
-        <w:tab/>
-      </w:r>
-      <w:r>
-        <w:rPr>
-          <w:noProof/>
-        </w:rPr>
-        <w:fldChar w:fldCharType="begin"/>
-      </w:r>
-      <w:r>
-        <w:rPr>
-          <w:noProof/>
-        </w:rPr>
-        <w:instrText xml:space="preserve"> PAGEREF _Toc279245272 \h </w:instrText>
-      </w:r>
-      <w:r>
-        <w:rPr>
-          <w:noProof/>
-        </w:rPr>
-      </w:r>
-      <w:r>
-        <w:rPr>
-          <w:noProof/>
-        </w:rPr>
-        <w:fldChar w:fldCharType="separate"/>
-      </w:r>
-      <w:r>
-        <w:rPr>
-          <w:noProof/>
-        </w:rPr>
-        <w:t>4</w:t>
-      </w:r>
-      <w:r>
-        <w:rPr>
-          <w:noProof/>
-        </w:rPr>
-        <w:fldChar w:fldCharType="end"/>
-      </w:r>
+      <w:hyperlink w:anchor="_Toc405451520" w:history="1">
+        <w:r>
+          <w:rPr>
+            <w:rStyle w:val="Hyperlink"/>
+            <w:noProof/>
+          </w:rPr>
+          <w:t>Modification History</w:t>
+        </w:r>
+        <w:r>
+          <w:rPr>
+            <w:noProof/>
+          </w:rPr>
+          <w:tab/>
+        </w:r>
+        <w:r>
+          <w:rPr>
+            <w:noProof/>
+          </w:rPr>
+          <w:fldChar w:fldCharType="begin"/>
+        </w:r>
+        <w:r>
+          <w:rPr>
+            <w:noProof/>
+          </w:rPr>
+          <w:instrText xml:space="preserve"> PAGEREF _Toc405451520 \h </w:instrText>
+        </w:r>
+        <w:r>
+          <w:rPr>
+            <w:noProof/>
+          </w:rPr>
+        </w:r>
+        <w:r>
+          <w:rPr>
+            <w:noProof/>
+          </w:rPr>
+          <w:fldChar w:fldCharType="separate"/>
+        </w:r>
+        <w:r>
+          <w:rPr>
+            <w:noProof/>
+          </w:rPr>
+          <w:t>3</w:t>
+        </w:r>
+        <w:r>
+          <w:rPr>
+            <w:noProof/>
+          </w:rPr>
+          <w:fldChar w:fldCharType="end"/>
+        </w:r>
+      </w:hyperlink>
     </w:p>
     <w:p>
       <w:pPr>
@@ -266,57 +271,60 @@
         <w:rPr>
           <w:rFonts w:asciiTheme="minorHAnsi" w:eastAsiaTheme="minorEastAsia" w:hAnsiTheme="minorHAnsi" w:cstheme="minorBidi"/>
           <w:noProof/>
-          <w:szCs w:val="24"/>
-          <w:lang w:eastAsia="ja-JP"/>
-        </w:rPr>
-      </w:pPr>
-      <w:r>
-        <w:rPr>
-          <w:noProof/>
-        </w:rPr>
-        <w:t>Domain Knowledge</w:t>
-      </w:r>
-      <w:r>
-        <w:rPr>
-          <w:noProof/>
-        </w:rPr>
-        <w:tab/>
-      </w:r>
-      <w:r>
-        <w:rPr>
-          <w:noProof/>
-        </w:rPr>
-        <w:fldChar w:fldCharType="begin"/>
-      </w:r>
-      <w:r>
-        <w:rPr>
-          <w:noProof/>
-        </w:rPr>
-        <w:instrText xml:space="preserve"> PAGEREF _Toc279245273 \h </w:instrText>
-      </w:r>
-      <w:r>
-        <w:rPr>
-          <w:noProof/>
-        </w:rPr>
-      </w:r>
-      <w:r>
-        <w:rPr>
-          <w:noProof/>
-        </w:rPr>
-        <w:fldChar w:fldCharType="separate"/>
-      </w:r>
-      <w:r>
-        <w:rPr>
-          <w:noProof/>
-        </w:rPr>
-        <w:t>5</w:t>
-      </w:r>
-      <w:r>
-        <w:rPr>
-          <w:noProof/>
-        </w:rPr>
-        <w:fldChar w:fldCharType="end"/>
-      </w:r>
+          <w:sz w:val="22"/>
+          <w:lang w:eastAsia="en-US"/>
+        </w:rPr>
+      </w:pPr>
+      <w:hyperlink w:anchor="_Toc405451521" w:history="1">
+        <w:r>
+          <w:rPr>
+            <w:rStyle w:val="Hyperlink"/>
+            <w:noProof/>
+          </w:rPr>
+          <w:t>Domain Knowledge</w:t>
+        </w:r>
+        <w:r>
+          <w:rPr>
+            <w:noProof/>
+          </w:rPr>
+          <w:tab/>
+        </w:r>
+        <w:r>
+          <w:rPr>
+            <w:noProof/>
+          </w:rPr>
+          <w:fldChar w:fldCharType="begin"/>
+        </w:r>
+        <w:r>
+          <w:rPr>
+            <w:noProof/>
+          </w:rPr>
+          <w:instrText xml:space="preserve"> PAGEREF _Toc405451521 \h </w:instrText>
+        </w:r>
+        <w:r>
+          <w:rPr>
+            <w:noProof/>
+          </w:rPr>
+        </w:r>
+        <w:r>
+          <w:rPr>
+            <w:noProof/>
+          </w:rPr>
+          <w:fldChar w:fldCharType="separate"/>
+        </w:r>
+        <w:r>
+          <w:rPr>
+            <w:noProof/>
+          </w:rPr>
+          <w:t>4</w:t>
+        </w:r>
+        <w:r>
+          <w:rPr>
+            <w:noProof/>
+          </w:rPr>
+          <w:fldChar w:fldCharType="end"/>
+        </w:r>
+      </w:hyperlink>
     </w:p>
     <w:p>
       <w:pPr>
@@ -327,57 +335,60 @@
         <w:rPr>
           <w:rFonts w:asciiTheme="minorHAnsi" w:eastAsiaTheme="minorEastAsia" w:hAnsiTheme="minorHAnsi" w:cstheme="minorBidi"/>
           <w:noProof/>
-          <w:szCs w:val="24"/>
-          <w:lang w:eastAsia="ja-JP"/>
-        </w:rPr>
-      </w:pPr>
-      <w:r>
-        <w:rPr>
-          <w:noProof/>
-        </w:rPr>
-        <w:t>Glossary</w:t>
-      </w:r>
-      <w:r>
-        <w:rPr>
-          <w:noProof/>
-        </w:rPr>
-        <w:tab/>
-      </w:r>
-      <w:r>
-        <w:rPr>
-          <w:noProof/>
-        </w:rPr>
-        <w:fldChar w:fldCharType="begin"/>
-      </w:r>
-      <w:r>
-        <w:rPr>
-          <w:noProof/>
-        </w:rPr>
-        <w:instrText xml:space="preserve"> PAGEREF _Toc279245274 \h </w:instrText>
-      </w:r>
-      <w:r>
-        <w:rPr>
-          <w:noProof/>
-        </w:rPr>
-      </w:r>
-      <w:r>
-        <w:rPr>
-          <w:noProof/>
-        </w:rPr>
-        <w:fldChar w:fldCharType="separate"/>
-      </w:r>
-      <w:r>
-        <w:rPr>
-          <w:noProof/>
-        </w:rPr>
-        <w:t>5</w:t>
-      </w:r>
-      <w:r>
-        <w:rPr>
-          <w:noProof/>
-        </w:rPr>
-        <w:fldChar w:fldCharType="end"/>
-      </w:r>
+          <w:sz w:val="22"/>
+          <w:lang w:eastAsia="en-US"/>
+        </w:rPr>
+      </w:pPr>
+      <w:hyperlink w:anchor="_Toc405451522" w:history="1">
+        <w:r>
+          <w:rPr>
+            <w:rStyle w:val="Hyperlink"/>
+            <w:noProof/>
+          </w:rPr>
+          <w:t>Glossary</w:t>
+        </w:r>
+        <w:r>
+          <w:rPr>
+            <w:noProof/>
+          </w:rPr>
+          <w:tab/>
+        </w:r>
+        <w:r>
+          <w:rPr>
+            <w:noProof/>
+          </w:rPr>
+          <w:fldChar w:fldCharType="begin"/>
+        </w:r>
+        <w:r>
+          <w:rPr>
+            <w:noProof/>
+          </w:rPr>
+          <w:instrText xml:space="preserve"> PAGEREF _Toc405451522 \h </w:instrText>
+        </w:r>
+        <w:r>
+          <w:rPr>
+            <w:noProof/>
+          </w:rPr>
+        </w:r>
+        <w:r>
+          <w:rPr>
+            <w:noProof/>
+          </w:rPr>
+          <w:fldChar w:fldCharType="separate"/>
+        </w:r>
+        <w:r>
+          <w:rPr>
+            <w:noProof/>
+          </w:rPr>
+          <w:t>4</w:t>
+        </w:r>
+        <w:r>
+          <w:rPr>
+            <w:noProof/>
+          </w:rPr>
+          <w:fldChar w:fldCharType="end"/>
+        </w:r>
+      </w:hyperlink>
     </w:p>
     <w:p>
       <w:pPr>
@@ -388,57 +399,60 @@
         <w:rPr>
           <w:rFonts w:asciiTheme="minorHAnsi" w:eastAsiaTheme="minorEastAsia" w:hAnsiTheme="minorHAnsi" w:cstheme="minorBidi"/>
           <w:noProof/>
-          <w:szCs w:val="24"/>
-          <w:lang w:eastAsia="ja-JP"/>
-        </w:rPr>
-      </w:pPr>
-      <w:r>
-        <w:rPr>
-          <w:noProof/>
-        </w:rPr>
-        <w:t>Interview with Client/Questioner/…</w:t>
-      </w:r>
-      <w:r>
-        <w:rPr>
-          <w:noProof/>
-        </w:rPr>
-        <w:tab/>
-      </w:r>
-      <w:r>
-        <w:rPr>
-          <w:noProof/>
-        </w:rPr>
-        <w:fldChar w:fldCharType="begin"/>
-      </w:r>
-      <w:r>
-        <w:rPr>
-          <w:noProof/>
-        </w:rPr>
-        <w:instrText xml:space="preserve"> PAGEREF _Toc279245275 \h </w:instrText>
-      </w:r>
-      <w:r>
-        <w:rPr>
-          <w:noProof/>
-        </w:rPr>
-      </w:r>
-      <w:r>
-        <w:rPr>
-          <w:noProof/>
-        </w:rPr>
-        <w:fldChar w:fldCharType="separate"/>
-      </w:r>
-      <w:r>
-        <w:rPr>
-          <w:noProof/>
-        </w:rPr>
-        <w:t>6</w:t>
-      </w:r>
-      <w:r>
-        <w:rPr>
-          <w:noProof/>
-        </w:rPr>
-        <w:fldChar w:fldCharType="end"/>
-      </w:r>
+          <w:sz w:val="22"/>
+          <w:lang w:eastAsia="en-US"/>
+        </w:rPr>
+      </w:pPr>
+      <w:hyperlink w:anchor="_Toc405451523" w:history="1">
+        <w:r>
+          <w:rPr>
+            <w:rStyle w:val="Hyperlink"/>
+            <w:noProof/>
+          </w:rPr>
+          <w:t>Interview with Client/Questioner/…</w:t>
+        </w:r>
+        <w:r>
+          <w:rPr>
+            <w:noProof/>
+          </w:rPr>
+          <w:tab/>
+        </w:r>
+        <w:r>
+          <w:rPr>
+            <w:noProof/>
+          </w:rPr>
+          <w:fldChar w:fldCharType="begin"/>
+        </w:r>
+        <w:r>
+          <w:rPr>
+            <w:noProof/>
+          </w:rPr>
+          <w:instrText xml:space="preserve"> PAGEREF _Toc405451523 \h </w:instrText>
+        </w:r>
+        <w:r>
+          <w:rPr>
+            <w:noProof/>
+          </w:rPr>
+        </w:r>
+        <w:r>
+          <w:rPr>
+            <w:noProof/>
+          </w:rPr>
+          <w:fldChar w:fldCharType="separate"/>
+        </w:r>
+        <w:r>
+          <w:rPr>
+            <w:noProof/>
+          </w:rPr>
+          <w:t>5</w:t>
+        </w:r>
+        <w:r>
+          <w:rPr>
+            <w:noProof/>
+          </w:rPr>
+          <w:fldChar w:fldCharType="end"/>
+        </w:r>
+      </w:hyperlink>
     </w:p>
     <w:p>
       <w:pPr>
@@ -446,57 +460,60 @@
         <w:rPr>
           <w:rFonts w:asciiTheme="minorHAnsi" w:eastAsiaTheme="minorEastAsia" w:hAnsiTheme="minorHAnsi" w:cstheme="minorBidi"/>
           <w:noProof/>
-          <w:szCs w:val="24"/>
-          <w:lang w:eastAsia="ja-JP"/>
-        </w:rPr>
-      </w:pPr>
-      <w:r>
-        <w:rPr>
-          <w:noProof/>
-        </w:rPr>
-        <w:t>Functional Requirements</w:t>
-      </w:r>
-      <w:r>
-        <w:rPr>
-          <w:noProof/>
-        </w:rPr>
-        <w:tab/>
-      </w:r>
-      <w:r>
-        <w:rPr>
-          <w:noProof/>
-        </w:rPr>
-        <w:fldChar w:fldCharType="begin"/>
-      </w:r>
-      <w:r>
-        <w:rPr>
-          <w:noProof/>
-        </w:rPr>
-        <w:instrText xml:space="preserve"> PAGEREF _Toc279245276 \h </w:instrText>
-      </w:r>
-      <w:r>
-        <w:rPr>
-          <w:noProof/>
-        </w:rPr>
-      </w:r>
-      <w:r>
-        <w:rPr>
-          <w:noProof/>
-        </w:rPr>
-        <w:fldChar w:fldCharType="separate"/>
-      </w:r>
-      <w:r>
-        <w:rPr>
-          <w:noProof/>
-        </w:rPr>
-        <w:t>8</w:t>
-      </w:r>
-      <w:r>
-        <w:rPr>
-          <w:noProof/>
-        </w:rPr>
-        <w:fldChar w:fldCharType="end"/>
-      </w:r>
+          <w:sz w:val="22"/>
+          <w:lang w:eastAsia="en-US"/>
+        </w:rPr>
+      </w:pPr>
+      <w:hyperlink w:anchor="_Toc405451524" w:history="1">
+        <w:r>
+          <w:rPr>
+            <w:rStyle w:val="Hyperlink"/>
+            <w:noProof/>
+          </w:rPr>
+          <w:t>Functional Requirements</w:t>
+        </w:r>
+        <w:r>
+          <w:rPr>
+            <w:noProof/>
+          </w:rPr>
+          <w:tab/>
+        </w:r>
+        <w:r>
+          <w:rPr>
+            <w:noProof/>
+          </w:rPr>
+          <w:fldChar w:fldCharType="begin"/>
+        </w:r>
+        <w:r>
+          <w:rPr>
+            <w:noProof/>
+          </w:rPr>
+          <w:instrText xml:space="preserve"> PAGEREF _Toc405451524 \h </w:instrText>
+        </w:r>
+        <w:r>
+          <w:rPr>
+            <w:noProof/>
+          </w:rPr>
+        </w:r>
+        <w:r>
+          <w:rPr>
+            <w:noProof/>
+          </w:rPr>
+          <w:fldChar w:fldCharType="separate"/>
+        </w:r>
+        <w:r>
+          <w:rPr>
+            <w:noProof/>
+          </w:rPr>
+          <w:t>7</w:t>
+        </w:r>
+        <w:r>
+          <w:rPr>
+            <w:noProof/>
+          </w:rPr>
+          <w:fldChar w:fldCharType="end"/>
+        </w:r>
+      </w:hyperlink>
     </w:p>
     <w:p>
       <w:pPr>
@@ -507,57 +524,60 @@
         <w:rPr>
           <w:rFonts w:asciiTheme="minorHAnsi" w:eastAsiaTheme="minorEastAsia" w:hAnsiTheme="minorHAnsi" w:cstheme="minorBidi"/>
           <w:noProof/>
-          <w:szCs w:val="24"/>
-          <w:lang w:eastAsia="ja-JP"/>
-        </w:rPr>
-      </w:pPr>
-      <w:r>
-        <w:rPr>
-          <w:noProof/>
-        </w:rPr>
-        <w:t>Use Cases</w:t>
-      </w:r>
-      <w:r>
-        <w:rPr>
-          <w:noProof/>
-        </w:rPr>
-        <w:tab/>
-      </w:r>
-      <w:r>
-        <w:rPr>
-          <w:noProof/>
-        </w:rPr>
-        <w:fldChar w:fldCharType="begin"/>
-      </w:r>
-      <w:r>
-        <w:rPr>
-          <w:noProof/>
-        </w:rPr>
-        <w:instrText xml:space="preserve"> PAGEREF _Toc279245277 \h </w:instrText>
-      </w:r>
-      <w:r>
-        <w:rPr>
-          <w:noProof/>
-        </w:rPr>
-      </w:r>
-      <w:r>
-        <w:rPr>
-          <w:noProof/>
-        </w:rPr>
-        <w:fldChar w:fldCharType="separate"/>
-      </w:r>
-      <w:r>
-        <w:rPr>
-          <w:noProof/>
-        </w:rPr>
-        <w:t>8</w:t>
-      </w:r>
-      <w:r>
-        <w:rPr>
-          <w:noProof/>
-        </w:rPr>
-        <w:fldChar w:fldCharType="end"/>
-      </w:r>
+          <w:sz w:val="22"/>
+          <w:lang w:eastAsia="en-US"/>
+        </w:rPr>
+      </w:pPr>
+      <w:hyperlink w:anchor="_Toc405451525" w:history="1">
+        <w:r>
+          <w:rPr>
+            <w:rStyle w:val="Hyperlink"/>
+            <w:noProof/>
+          </w:rPr>
+          <w:t>Use Cases</w:t>
+        </w:r>
+        <w:r>
+          <w:rPr>
+            <w:noProof/>
+          </w:rPr>
+          <w:tab/>
+        </w:r>
+        <w:r>
+          <w:rPr>
+            <w:noProof/>
+          </w:rPr>
+          <w:fldChar w:fldCharType="begin"/>
+        </w:r>
+        <w:r>
+          <w:rPr>
+            <w:noProof/>
+          </w:rPr>
+          <w:instrText xml:space="preserve"> PAGEREF _Toc405451525 \h </w:instrText>
+        </w:r>
+        <w:r>
+          <w:rPr>
+            <w:noProof/>
+          </w:rPr>
+        </w:r>
+        <w:r>
+          <w:rPr>
+            <w:noProof/>
+          </w:rPr>
+          <w:fldChar w:fldCharType="separate"/>
+        </w:r>
+        <w:r>
+          <w:rPr>
+            <w:noProof/>
+          </w:rPr>
+          <w:t>7</w:t>
+        </w:r>
+        <w:r>
+          <w:rPr>
+            <w:noProof/>
+          </w:rPr>
+          <w:fldChar w:fldCharType="end"/>
+        </w:r>
+      </w:hyperlink>
     </w:p>
     <w:p>
       <w:pPr>
@@ -568,57 +588,60 @@
         <w:rPr>
           <w:rFonts w:asciiTheme="minorHAnsi" w:eastAsiaTheme="minorEastAsia" w:hAnsiTheme="minorHAnsi" w:cstheme="minorBidi"/>
           <w:noProof/>
-          <w:szCs w:val="24"/>
-          <w:lang w:eastAsia="ja-JP"/>
-        </w:rPr>
-      </w:pPr>
-      <w:r>
-        <w:rPr>
-          <w:noProof/>
-        </w:rPr>
-        <w:t>Use Case 1 - Start new game</w:t>
-      </w:r>
-      <w:r>
-        <w:rPr>
-          <w:noProof/>
-        </w:rPr>
-        <w:tab/>
-      </w:r>
-      <w:r>
-        <w:rPr>
-          <w:noProof/>
-        </w:rPr>
-        <w:fldChar w:fldCharType="begin"/>
-      </w:r>
-      <w:r>
-        <w:rPr>
-          <w:noProof/>
-        </w:rPr>
-        <w:instrText xml:space="preserve"> PAGEREF _Toc279245278 \h </w:instrText>
-      </w:r>
-      <w:r>
-        <w:rPr>
-          <w:noProof/>
-        </w:rPr>
-      </w:r>
-      <w:r>
-        <w:rPr>
-          <w:noProof/>
-        </w:rPr>
-        <w:fldChar w:fldCharType="separate"/>
-      </w:r>
-      <w:r>
-        <w:rPr>
-          <w:noProof/>
-        </w:rPr>
-        <w:t>8</w:t>
-      </w:r>
-      <w:r>
-        <w:rPr>
-          <w:noProof/>
-        </w:rPr>
-        <w:fldChar w:fldCharType="end"/>
-      </w:r>
+          <w:sz w:val="22"/>
+          <w:lang w:eastAsia="en-US"/>
+        </w:rPr>
+      </w:pPr>
+      <w:hyperlink w:anchor="_Toc405451526" w:history="1">
+        <w:r>
+          <w:rPr>
+            <w:rStyle w:val="Hyperlink"/>
+            <w:noProof/>
+          </w:rPr>
+          <w:t>Use Case 1 - Start new game</w:t>
+        </w:r>
+        <w:r>
+          <w:rPr>
+            <w:noProof/>
+          </w:rPr>
+          <w:tab/>
+        </w:r>
+        <w:r>
+          <w:rPr>
+            <w:noProof/>
+          </w:rPr>
+          <w:fldChar w:fldCharType="begin"/>
+        </w:r>
+        <w:r>
+          <w:rPr>
+            <w:noProof/>
+          </w:rPr>
+          <w:instrText xml:space="preserve"> PAGEREF _Toc405451526 \h </w:instrText>
+        </w:r>
+        <w:r>
+          <w:rPr>
+            <w:noProof/>
+          </w:rPr>
+        </w:r>
+        <w:r>
+          <w:rPr>
+            <w:noProof/>
+          </w:rPr>
+          <w:fldChar w:fldCharType="separate"/>
+        </w:r>
+        <w:r>
+          <w:rPr>
+            <w:noProof/>
+          </w:rPr>
+          <w:t>7</w:t>
+        </w:r>
+        <w:r>
+          <w:rPr>
+            <w:noProof/>
+          </w:rPr>
+          <w:fldChar w:fldCharType="end"/>
+        </w:r>
+      </w:hyperlink>
     </w:p>
     <w:p>
       <w:pPr>
@@ -629,57 +652,60 @@
         <w:rPr>
           <w:rFonts w:asciiTheme="minorHAnsi" w:eastAsiaTheme="minorEastAsia" w:hAnsiTheme="minorHAnsi" w:cstheme="minorBidi"/>
           <w:noProof/>
-          <w:szCs w:val="24"/>
-          <w:lang w:eastAsia="ja-JP"/>
-        </w:rPr>
-      </w:pPr>
-      <w:r>
-        <w:rPr>
-          <w:noProof/>
-        </w:rPr>
-        <w:t>Use Case 2 - Pick difficulty</w:t>
-      </w:r>
-      <w:r>
-        <w:rPr>
-          <w:noProof/>
-        </w:rPr>
-        <w:tab/>
-      </w:r>
-      <w:r>
-        <w:rPr>
-          <w:noProof/>
-        </w:rPr>
-        <w:fldChar w:fldCharType="begin"/>
-      </w:r>
-      <w:r>
-        <w:rPr>
-          <w:noProof/>
-        </w:rPr>
-        <w:instrText xml:space="preserve"> PAGEREF _Toc279245279 \h </w:instrText>
-      </w:r>
-      <w:r>
-        <w:rPr>
-          <w:noProof/>
-        </w:rPr>
-      </w:r>
-      <w:r>
-        <w:rPr>
-          <w:noProof/>
-        </w:rPr>
-        <w:fldChar w:fldCharType="separate"/>
-      </w:r>
-      <w:r>
-        <w:rPr>
-          <w:noProof/>
-        </w:rPr>
-        <w:t>8</w:t>
-      </w:r>
-      <w:r>
-        <w:rPr>
-          <w:noProof/>
-        </w:rPr>
-        <w:fldChar w:fldCharType="end"/>
-      </w:r>
+          <w:sz w:val="22"/>
+          <w:lang w:eastAsia="en-US"/>
+        </w:rPr>
+      </w:pPr>
+      <w:hyperlink w:anchor="_Toc405451527" w:history="1">
+        <w:r>
+          <w:rPr>
+            <w:rStyle w:val="Hyperlink"/>
+            <w:noProof/>
+          </w:rPr>
+          <w:t>Use Case 2 - Pick difficulty</w:t>
+        </w:r>
+        <w:r>
+          <w:rPr>
+            <w:noProof/>
+          </w:rPr>
+          <w:tab/>
+        </w:r>
+        <w:r>
+          <w:rPr>
+            <w:noProof/>
+          </w:rPr>
+          <w:fldChar w:fldCharType="begin"/>
+        </w:r>
+        <w:r>
+          <w:rPr>
+            <w:noProof/>
+          </w:rPr>
+          <w:instrText xml:space="preserve"> PAGEREF _Toc405451527 \h </w:instrText>
+        </w:r>
+        <w:r>
+          <w:rPr>
+            <w:noProof/>
+          </w:rPr>
+        </w:r>
+        <w:r>
+          <w:rPr>
+            <w:noProof/>
+          </w:rPr>
+          <w:fldChar w:fldCharType="separate"/>
+        </w:r>
+        <w:r>
+          <w:rPr>
+            <w:noProof/>
+          </w:rPr>
+          <w:t>8</w:t>
+        </w:r>
+        <w:r>
+          <w:rPr>
+            <w:noProof/>
+          </w:rPr>
+          <w:fldChar w:fldCharType="end"/>
+        </w:r>
+      </w:hyperlink>
     </w:p>
     <w:p>
       <w:pPr>
@@ -690,57 +716,60 @@
         <w:rPr>
           <w:rFonts w:asciiTheme="minorHAnsi" w:eastAsiaTheme="minorEastAsia" w:hAnsiTheme="minorHAnsi" w:cstheme="minorBidi"/>
           <w:noProof/>
-          <w:szCs w:val="24"/>
-          <w:lang w:eastAsia="ja-JP"/>
-        </w:rPr>
-      </w:pPr>
-      <w:r>
-        <w:rPr>
-          <w:noProof/>
-        </w:rPr>
-        <w:t>Use Case 3 - Login</w:t>
-      </w:r>
-      <w:r>
-        <w:rPr>
-          <w:noProof/>
-        </w:rPr>
-        <w:tab/>
-      </w:r>
-      <w:r>
-        <w:rPr>
-          <w:noProof/>
-        </w:rPr>
-        <w:fldChar w:fldCharType="begin"/>
-      </w:r>
-      <w:r>
-        <w:rPr>
-          <w:noProof/>
-        </w:rPr>
-        <w:instrText xml:space="preserve"> PAGEREF _Toc279245280 \h </w:instrText>
-      </w:r>
-      <w:r>
-        <w:rPr>
-          <w:noProof/>
-        </w:rPr>
-      </w:r>
-      <w:r>
-        <w:rPr>
-          <w:noProof/>
-        </w:rPr>
-        <w:fldChar w:fldCharType="separate"/>
-      </w:r>
-      <w:r>
-        <w:rPr>
-          <w:noProof/>
-        </w:rPr>
-        <w:t>9</w:t>
-      </w:r>
-      <w:r>
-        <w:rPr>
-          <w:noProof/>
-        </w:rPr>
-        <w:fldChar w:fldCharType="end"/>
-      </w:r>
+          <w:sz w:val="22"/>
+          <w:lang w:eastAsia="en-US"/>
+        </w:rPr>
+      </w:pPr>
+      <w:hyperlink w:anchor="_Toc405451528" w:history="1">
+        <w:r>
+          <w:rPr>
+            <w:rStyle w:val="Hyperlink"/>
+            <w:noProof/>
+          </w:rPr>
+          <w:t>Use Case 3 - Login</w:t>
+        </w:r>
+        <w:r>
+          <w:rPr>
+            <w:noProof/>
+          </w:rPr>
+          <w:tab/>
+        </w:r>
+        <w:r>
+          <w:rPr>
+            <w:noProof/>
+          </w:rPr>
+          <w:fldChar w:fldCharType="begin"/>
+        </w:r>
+        <w:r>
+          <w:rPr>
+            <w:noProof/>
+          </w:rPr>
+          <w:instrText xml:space="preserve"> PAGEREF _Toc405451528 \h </w:instrText>
+        </w:r>
+        <w:r>
+          <w:rPr>
+            <w:noProof/>
+          </w:rPr>
+        </w:r>
+        <w:r>
+          <w:rPr>
+            <w:noProof/>
+          </w:rPr>
+          <w:fldChar w:fldCharType="separate"/>
+        </w:r>
+        <w:r>
+          <w:rPr>
+            <w:noProof/>
+          </w:rPr>
+          <w:t>8</w:t>
+        </w:r>
+        <w:r>
+          <w:rPr>
+            <w:noProof/>
+          </w:rPr>
+          <w:fldChar w:fldCharType="end"/>
+        </w:r>
+      </w:hyperlink>
     </w:p>
     <w:p>
       <w:pPr>
@@ -751,57 +780,60 @@
         <w:rPr>
           <w:rFonts w:asciiTheme="minorHAnsi" w:eastAsiaTheme="minorEastAsia" w:hAnsiTheme="minorHAnsi" w:cstheme="minorBidi"/>
           <w:noProof/>
-          <w:szCs w:val="24"/>
-          <w:lang w:eastAsia="ja-JP"/>
-        </w:rPr>
-      </w:pPr>
-      <w:r>
-        <w:rPr>
-          <w:noProof/>
-        </w:rPr>
-        <w:t>Use Case 4 - Logout</w:t>
-      </w:r>
-      <w:r>
-        <w:rPr>
-          <w:noProof/>
-        </w:rPr>
-        <w:tab/>
-      </w:r>
-      <w:r>
-        <w:rPr>
-          <w:noProof/>
-        </w:rPr>
-        <w:fldChar w:fldCharType="begin"/>
-      </w:r>
-      <w:r>
-        <w:rPr>
-          <w:noProof/>
-        </w:rPr>
-        <w:instrText xml:space="preserve"> PAGEREF _Toc279245281 \h </w:instrText>
-      </w:r>
-      <w:r>
-        <w:rPr>
-          <w:noProof/>
-        </w:rPr>
-      </w:r>
-      <w:r>
-        <w:rPr>
-          <w:noProof/>
-        </w:rPr>
-        <w:fldChar w:fldCharType="separate"/>
-      </w:r>
-      <w:r>
-        <w:rPr>
-          <w:noProof/>
-        </w:rPr>
-        <w:t>9</w:t>
-      </w:r>
-      <w:r>
-        <w:rPr>
-          <w:noProof/>
-        </w:rPr>
-        <w:fldChar w:fldCharType="end"/>
-      </w:r>
+          <w:sz w:val="22"/>
+          <w:lang w:eastAsia="en-US"/>
+        </w:rPr>
+      </w:pPr>
+      <w:hyperlink w:anchor="_Toc405451529" w:history="1">
+        <w:r>
+          <w:rPr>
+            <w:rStyle w:val="Hyperlink"/>
+            <w:noProof/>
+          </w:rPr>
+          <w:t>Use Case 4 - Logout</w:t>
+        </w:r>
+        <w:r>
+          <w:rPr>
+            <w:noProof/>
+          </w:rPr>
+          <w:tab/>
+        </w:r>
+        <w:r>
+          <w:rPr>
+            <w:noProof/>
+          </w:rPr>
+          <w:fldChar w:fldCharType="begin"/>
+        </w:r>
+        <w:r>
+          <w:rPr>
+            <w:noProof/>
+          </w:rPr>
+          <w:instrText xml:space="preserve"> PAGEREF _Toc405451529 \h </w:instrText>
+        </w:r>
+        <w:r>
+          <w:rPr>
+            <w:noProof/>
+          </w:rPr>
+        </w:r>
+        <w:r>
+          <w:rPr>
+            <w:noProof/>
+          </w:rPr>
+          <w:fldChar w:fldCharType="separate"/>
+        </w:r>
+        <w:r>
+          <w:rPr>
+            <w:noProof/>
+          </w:rPr>
+          <w:t>8</w:t>
+        </w:r>
+        <w:r>
+          <w:rPr>
+            <w:noProof/>
+          </w:rPr>
+          <w:fldChar w:fldCharType="end"/>
+        </w:r>
+      </w:hyperlink>
     </w:p>
     <w:p>
       <w:pPr>
@@ -812,57 +844,60 @@
         <w:rPr>
           <w:rFonts w:asciiTheme="minorHAnsi" w:eastAsiaTheme="minorEastAsia" w:hAnsiTheme="minorHAnsi" w:cstheme="minorBidi"/>
           <w:noProof/>
-          <w:szCs w:val="24"/>
-          <w:lang w:eastAsia="ja-JP"/>
-        </w:rPr>
-      </w:pPr>
-      <w:r>
-        <w:rPr>
-          <w:noProof/>
-        </w:rPr>
-        <w:t>Use Case 5 - Register</w:t>
-      </w:r>
-      <w:r>
-        <w:rPr>
-          <w:noProof/>
-        </w:rPr>
-        <w:tab/>
-      </w:r>
-      <w:r>
-        <w:rPr>
-          <w:noProof/>
-        </w:rPr>
-        <w:fldChar w:fldCharType="begin"/>
-      </w:r>
-      <w:r>
-        <w:rPr>
-          <w:noProof/>
-        </w:rPr>
-        <w:instrText xml:space="preserve"> PAGEREF _Toc279245282 \h </w:instrText>
-      </w:r>
-      <w:r>
-        <w:rPr>
-          <w:noProof/>
-        </w:rPr>
-      </w:r>
-      <w:r>
-        <w:rPr>
-          <w:noProof/>
-        </w:rPr>
-        <w:fldChar w:fldCharType="separate"/>
-      </w:r>
-      <w:r>
-        <w:rPr>
-          <w:noProof/>
-        </w:rPr>
-        <w:t>10</w:t>
-      </w:r>
-      <w:r>
-        <w:rPr>
-          <w:noProof/>
-        </w:rPr>
-        <w:fldChar w:fldCharType="end"/>
-      </w:r>
+          <w:sz w:val="22"/>
+          <w:lang w:eastAsia="en-US"/>
+        </w:rPr>
+      </w:pPr>
+      <w:hyperlink w:anchor="_Toc405451530" w:history="1">
+        <w:r>
+          <w:rPr>
+            <w:rStyle w:val="Hyperlink"/>
+            <w:noProof/>
+          </w:rPr>
+          <w:t>Use Case 5 - Register</w:t>
+        </w:r>
+        <w:r>
+          <w:rPr>
+            <w:noProof/>
+          </w:rPr>
+          <w:tab/>
+        </w:r>
+        <w:r>
+          <w:rPr>
+            <w:noProof/>
+          </w:rPr>
+          <w:fldChar w:fldCharType="begin"/>
+        </w:r>
+        <w:r>
+          <w:rPr>
+            <w:noProof/>
+          </w:rPr>
+          <w:instrText xml:space="preserve"> PAGEREF _Toc405451530 \h </w:instrText>
+        </w:r>
+        <w:r>
+          <w:rPr>
+            <w:noProof/>
+          </w:rPr>
+        </w:r>
+        <w:r>
+          <w:rPr>
+            <w:noProof/>
+          </w:rPr>
+          <w:fldChar w:fldCharType="separate"/>
+        </w:r>
+        <w:r>
+          <w:rPr>
+            <w:noProof/>
+          </w:rPr>
+          <w:t>9</w:t>
+        </w:r>
+        <w:r>
+          <w:rPr>
+            <w:noProof/>
+          </w:rPr>
+          <w:fldChar w:fldCharType="end"/>
+        </w:r>
+      </w:hyperlink>
     </w:p>
     <w:p>
       <w:pPr>
@@ -873,57 +908,60 @@
         <w:rPr>
           <w:rFonts w:asciiTheme="minorHAnsi" w:eastAsiaTheme="minorEastAsia" w:hAnsiTheme="minorHAnsi" w:cstheme="minorBidi"/>
           <w:noProof/>
-          <w:szCs w:val="24"/>
-          <w:lang w:eastAsia="ja-JP"/>
-        </w:rPr>
-      </w:pPr>
-      <w:r>
-        <w:rPr>
-          <w:noProof/>
-        </w:rPr>
-        <w:t>Use Case 6 - Play as guest</w:t>
-      </w:r>
-      <w:r>
-        <w:rPr>
-          <w:noProof/>
-        </w:rPr>
-        <w:tab/>
-      </w:r>
-      <w:r>
-        <w:rPr>
-          <w:noProof/>
-        </w:rPr>
-        <w:fldChar w:fldCharType="begin"/>
-      </w:r>
-      <w:r>
-        <w:rPr>
-          <w:noProof/>
-        </w:rPr>
-        <w:instrText xml:space="preserve"> PAGEREF _Toc279245283 \h </w:instrText>
-      </w:r>
-      <w:r>
-        <w:rPr>
-          <w:noProof/>
-        </w:rPr>
-      </w:r>
-      <w:r>
-        <w:rPr>
-          <w:noProof/>
-        </w:rPr>
-        <w:fldChar w:fldCharType="separate"/>
-      </w:r>
-      <w:r>
-        <w:rPr>
-          <w:noProof/>
-        </w:rPr>
-        <w:t>10</w:t>
-      </w:r>
-      <w:r>
-        <w:rPr>
-          <w:noProof/>
-        </w:rPr>
-        <w:fldChar w:fldCharType="end"/>
-      </w:r>
+          <w:sz w:val="22"/>
+          <w:lang w:eastAsia="en-US"/>
+        </w:rPr>
+      </w:pPr>
+      <w:hyperlink w:anchor="_Toc405451531" w:history="1">
+        <w:r>
+          <w:rPr>
+            <w:rStyle w:val="Hyperlink"/>
+            <w:noProof/>
+          </w:rPr>
+          <w:t>Use Case 6 - Play as guest</w:t>
+        </w:r>
+        <w:r>
+          <w:rPr>
+            <w:noProof/>
+          </w:rPr>
+          <w:tab/>
+        </w:r>
+        <w:r>
+          <w:rPr>
+            <w:noProof/>
+          </w:rPr>
+          <w:fldChar w:fldCharType="begin"/>
+        </w:r>
+        <w:r>
+          <w:rPr>
+            <w:noProof/>
+          </w:rPr>
+          <w:instrText xml:space="preserve"> PAGEREF _Toc405451531 \h </w:instrText>
+        </w:r>
+        <w:r>
+          <w:rPr>
+            <w:noProof/>
+          </w:rPr>
+        </w:r>
+        <w:r>
+          <w:rPr>
+            <w:noProof/>
+          </w:rPr>
+          <w:fldChar w:fldCharType="separate"/>
+        </w:r>
+        <w:r>
+          <w:rPr>
+            <w:noProof/>
+          </w:rPr>
+          <w:t>10</w:t>
+        </w:r>
+        <w:r>
+          <w:rPr>
+            <w:noProof/>
+          </w:rPr>
+          <w:fldChar w:fldCharType="end"/>
+        </w:r>
+      </w:hyperlink>
     </w:p>
     <w:p>
       <w:pPr>
@@ -934,57 +972,60 @@
         <w:rPr>
           <w:rFonts w:asciiTheme="minorHAnsi" w:eastAsiaTheme="minorEastAsia" w:hAnsiTheme="minorHAnsi" w:cstheme="minorBidi"/>
           <w:noProof/>
-          <w:szCs w:val="24"/>
-          <w:lang w:eastAsia="ja-JP"/>
-        </w:rPr>
-      </w:pPr>
-      <w:r>
-        <w:rPr>
-          <w:noProof/>
-        </w:rPr>
-        <w:t>Use Case 7 - Game completed</w:t>
-      </w:r>
-      <w:r>
-        <w:rPr>
-          <w:noProof/>
-        </w:rPr>
-        <w:tab/>
-      </w:r>
-      <w:r>
-        <w:rPr>
-          <w:noProof/>
-        </w:rPr>
-        <w:fldChar w:fldCharType="begin"/>
-      </w:r>
-      <w:r>
-        <w:rPr>
-          <w:noProof/>
-        </w:rPr>
-        <w:instrText xml:space="preserve"> PAGEREF _Toc279245284 \h </w:instrText>
-      </w:r>
-      <w:r>
-        <w:rPr>
-          <w:noProof/>
-        </w:rPr>
-      </w:r>
-      <w:r>
-        <w:rPr>
-          <w:noProof/>
-        </w:rPr>
-        <w:fldChar w:fldCharType="separate"/>
-      </w:r>
-      <w:r>
-        <w:rPr>
-          <w:noProof/>
-        </w:rPr>
-        <w:t>10</w:t>
-      </w:r>
-      <w:r>
-        <w:rPr>
-          <w:noProof/>
-        </w:rPr>
-        <w:fldChar w:fldCharType="end"/>
-      </w:r>
+          <w:sz w:val="22"/>
+          <w:lang w:eastAsia="en-US"/>
+        </w:rPr>
+      </w:pPr>
+      <w:hyperlink w:anchor="_Toc405451532" w:history="1">
+        <w:r>
+          <w:rPr>
+            <w:rStyle w:val="Hyperlink"/>
+            <w:noProof/>
+          </w:rPr>
+          <w:t>Use Case 7 - Game completed</w:t>
+        </w:r>
+        <w:r>
+          <w:rPr>
+            <w:noProof/>
+          </w:rPr>
+          <w:tab/>
+        </w:r>
+        <w:r>
+          <w:rPr>
+            <w:noProof/>
+          </w:rPr>
+          <w:fldChar w:fldCharType="begin"/>
+        </w:r>
+        <w:r>
+          <w:rPr>
+            <w:noProof/>
+          </w:rPr>
+          <w:instrText xml:space="preserve"> PAGEREF _Toc405451532 \h </w:instrText>
+        </w:r>
+        <w:r>
+          <w:rPr>
+            <w:noProof/>
+          </w:rPr>
+        </w:r>
+        <w:r>
+          <w:rPr>
+            <w:noProof/>
+          </w:rPr>
+          <w:fldChar w:fldCharType="separate"/>
+        </w:r>
+        <w:r>
+          <w:rPr>
+            <w:noProof/>
+          </w:rPr>
+          <w:t>10</w:t>
+        </w:r>
+        <w:r>
+          <w:rPr>
+            <w:noProof/>
+          </w:rPr>
+          <w:fldChar w:fldCharType="end"/>
+        </w:r>
+      </w:hyperlink>
     </w:p>
     <w:p>
       <w:pPr>
@@ -995,57 +1036,60 @@
         <w:rPr>
           <w:rFonts w:asciiTheme="minorHAnsi" w:eastAsiaTheme="minorEastAsia" w:hAnsiTheme="minorHAnsi" w:cstheme="minorBidi"/>
           <w:noProof/>
-          <w:szCs w:val="24"/>
-          <w:lang w:eastAsia="ja-JP"/>
-        </w:rPr>
-      </w:pPr>
-      <w:r>
-        <w:rPr>
-          <w:noProof/>
-        </w:rPr>
-        <w:t>Use Case 8 - Restart</w:t>
-      </w:r>
-      <w:r>
-        <w:rPr>
-          <w:noProof/>
-        </w:rPr>
-        <w:tab/>
-      </w:r>
-      <w:r>
-        <w:rPr>
-          <w:noProof/>
-        </w:rPr>
-        <w:fldChar w:fldCharType="begin"/>
-      </w:r>
-      <w:r>
-        <w:rPr>
-          <w:noProof/>
-        </w:rPr>
-        <w:instrText xml:space="preserve"> PAGEREF _Toc279245285 \h </w:instrText>
-      </w:r>
-      <w:r>
-        <w:rPr>
-          <w:noProof/>
-        </w:rPr>
-      </w:r>
-      <w:r>
-        <w:rPr>
-          <w:noProof/>
-        </w:rPr>
-        <w:fldChar w:fldCharType="separate"/>
-      </w:r>
-      <w:r>
-        <w:rPr>
-          <w:noProof/>
-        </w:rPr>
-        <w:t>11</w:t>
-      </w:r>
-      <w:r>
-        <w:rPr>
-          <w:noProof/>
-        </w:rPr>
-        <w:fldChar w:fldCharType="end"/>
-      </w:r>
+          <w:sz w:val="22"/>
+          <w:lang w:eastAsia="en-US"/>
+        </w:rPr>
+      </w:pPr>
+      <w:hyperlink w:anchor="_Toc405451533" w:history="1">
+        <w:r>
+          <w:rPr>
+            <w:rStyle w:val="Hyperlink"/>
+            <w:noProof/>
+          </w:rPr>
+          <w:t>Use Case 8 - Restart</w:t>
+        </w:r>
+        <w:r>
+          <w:rPr>
+            <w:noProof/>
+          </w:rPr>
+          <w:tab/>
+        </w:r>
+        <w:r>
+          <w:rPr>
+            <w:noProof/>
+          </w:rPr>
+          <w:fldChar w:fldCharType="begin"/>
+        </w:r>
+        <w:r>
+          <w:rPr>
+            <w:noProof/>
+          </w:rPr>
+          <w:instrText xml:space="preserve"> PAGEREF _Toc405451533 \h </w:instrText>
+        </w:r>
+        <w:r>
+          <w:rPr>
+            <w:noProof/>
+          </w:rPr>
+        </w:r>
+        <w:r>
+          <w:rPr>
+            <w:noProof/>
+          </w:rPr>
+          <w:fldChar w:fldCharType="separate"/>
+        </w:r>
+        <w:r>
+          <w:rPr>
+            <w:noProof/>
+          </w:rPr>
+          <w:t>10</w:t>
+        </w:r>
+        <w:r>
+          <w:rPr>
+            <w:noProof/>
+          </w:rPr>
+          <w:fldChar w:fldCharType="end"/>
+        </w:r>
+      </w:hyperlink>
     </w:p>
     <w:p>
       <w:pPr>
@@ -1056,57 +1100,60 @@
         <w:rPr>
           <w:rFonts w:asciiTheme="minorHAnsi" w:eastAsiaTheme="minorEastAsia" w:hAnsiTheme="minorHAnsi" w:cstheme="minorBidi"/>
           <w:noProof/>
-          <w:szCs w:val="24"/>
-          <w:lang w:eastAsia="ja-JP"/>
-        </w:rPr>
-      </w:pPr>
-      <w:r>
-        <w:rPr>
-          <w:noProof/>
-        </w:rPr>
-        <w:t>Use Case 9 - Pick who goes first</w:t>
-      </w:r>
-      <w:r>
-        <w:rPr>
-          <w:noProof/>
-        </w:rPr>
-        <w:tab/>
-      </w:r>
-      <w:r>
-        <w:rPr>
-          <w:noProof/>
-        </w:rPr>
-        <w:fldChar w:fldCharType="begin"/>
-      </w:r>
-      <w:r>
-        <w:rPr>
-          <w:noProof/>
-        </w:rPr>
-        <w:instrText xml:space="preserve"> PAGEREF _Toc279245286 \h </w:instrText>
-      </w:r>
-      <w:r>
-        <w:rPr>
-          <w:noProof/>
-        </w:rPr>
-      </w:r>
-      <w:r>
-        <w:rPr>
-          <w:noProof/>
-        </w:rPr>
-        <w:fldChar w:fldCharType="separate"/>
-      </w:r>
-      <w:r>
-        <w:rPr>
-          <w:noProof/>
-        </w:rPr>
-        <w:t>11</w:t>
-      </w:r>
-      <w:r>
-        <w:rPr>
-          <w:noProof/>
-        </w:rPr>
-        <w:fldChar w:fldCharType="end"/>
-      </w:r>
+          <w:sz w:val="22"/>
+          <w:lang w:eastAsia="en-US"/>
+        </w:rPr>
+      </w:pPr>
+      <w:hyperlink w:anchor="_Toc405451534" w:history="1">
+        <w:r>
+          <w:rPr>
+            <w:rStyle w:val="Hyperlink"/>
+            <w:noProof/>
+          </w:rPr>
+          <w:t>Use Case 9 - Pick who goes first</w:t>
+        </w:r>
+        <w:r>
+          <w:rPr>
+            <w:noProof/>
+          </w:rPr>
+          <w:tab/>
+        </w:r>
+        <w:r>
+          <w:rPr>
+            <w:noProof/>
+          </w:rPr>
+          <w:fldChar w:fldCharType="begin"/>
+        </w:r>
+        <w:r>
+          <w:rPr>
+            <w:noProof/>
+          </w:rPr>
+          <w:instrText xml:space="preserve"> PAGEREF _Toc405451534 \h </w:instrText>
+        </w:r>
+        <w:r>
+          <w:rPr>
+            <w:noProof/>
+          </w:rPr>
+        </w:r>
+        <w:r>
+          <w:rPr>
+            <w:noProof/>
+          </w:rPr>
+          <w:fldChar w:fldCharType="separate"/>
+        </w:r>
+        <w:r>
+          <w:rPr>
+            <w:noProof/>
+          </w:rPr>
+          <w:t>11</w:t>
+        </w:r>
+        <w:r>
+          <w:rPr>
+            <w:noProof/>
+          </w:rPr>
+          <w:fldChar w:fldCharType="end"/>
+        </w:r>
+      </w:hyperlink>
     </w:p>
     <w:p>
       <w:pPr>
@@ -1117,57 +1164,60 @@
         <w:rPr>
           <w:rFonts w:asciiTheme="minorHAnsi" w:eastAsiaTheme="minorEastAsia" w:hAnsiTheme="minorHAnsi" w:cstheme="minorBidi"/>
           <w:noProof/>
-          <w:szCs w:val="24"/>
-          <w:lang w:eastAsia="ja-JP"/>
-        </w:rPr>
-      </w:pPr>
-      <w:r>
-        <w:rPr>
-          <w:noProof/>
-        </w:rPr>
-        <w:t>Use Case 10 - Place a stone on the board</w:t>
-      </w:r>
-      <w:r>
-        <w:rPr>
-          <w:noProof/>
-        </w:rPr>
-        <w:tab/>
-      </w:r>
-      <w:r>
-        <w:rPr>
-          <w:noProof/>
-        </w:rPr>
-        <w:fldChar w:fldCharType="begin"/>
-      </w:r>
-      <w:r>
-        <w:rPr>
-          <w:noProof/>
-        </w:rPr>
-        <w:instrText xml:space="preserve"> PAGEREF _Toc279245287 \h </w:instrText>
-      </w:r>
-      <w:r>
-        <w:rPr>
-          <w:noProof/>
-        </w:rPr>
-      </w:r>
-      <w:r>
-        <w:rPr>
-          <w:noProof/>
-        </w:rPr>
-        <w:fldChar w:fldCharType="separate"/>
-      </w:r>
-      <w:r>
-        <w:rPr>
-          <w:noProof/>
-        </w:rPr>
-        <w:t>11</w:t>
-      </w:r>
-      <w:r>
-        <w:rPr>
-          <w:noProof/>
-        </w:rPr>
-        <w:fldChar w:fldCharType="end"/>
-      </w:r>
+          <w:sz w:val="22"/>
+          <w:lang w:eastAsia="en-US"/>
+        </w:rPr>
+      </w:pPr>
+      <w:hyperlink w:anchor="_Toc405451535" w:history="1">
+        <w:r>
+          <w:rPr>
+            <w:rStyle w:val="Hyperlink"/>
+            <w:noProof/>
+          </w:rPr>
+          <w:t>Use Case 10 - Place a stone on the board</w:t>
+        </w:r>
+        <w:r>
+          <w:rPr>
+            <w:noProof/>
+          </w:rPr>
+          <w:tab/>
+        </w:r>
+        <w:r>
+          <w:rPr>
+            <w:noProof/>
+          </w:rPr>
+          <w:fldChar w:fldCharType="begin"/>
+        </w:r>
+        <w:r>
+          <w:rPr>
+            <w:noProof/>
+          </w:rPr>
+          <w:instrText xml:space="preserve"> PAGEREF _Toc405451535 \h </w:instrText>
+        </w:r>
+        <w:r>
+          <w:rPr>
+            <w:noProof/>
+          </w:rPr>
+        </w:r>
+        <w:r>
+          <w:rPr>
+            <w:noProof/>
+          </w:rPr>
+          <w:fldChar w:fldCharType="separate"/>
+        </w:r>
+        <w:r>
+          <w:rPr>
+            <w:noProof/>
+          </w:rPr>
+          <w:t>11</w:t>
+        </w:r>
+        <w:r>
+          <w:rPr>
+            <w:noProof/>
+          </w:rPr>
+          <w:fldChar w:fldCharType="end"/>
+        </w:r>
+      </w:hyperlink>
     </w:p>
     <w:p>
       <w:pPr>
@@ -1178,57 +1228,60 @@
         <w:rPr>
           <w:rFonts w:asciiTheme="minorHAnsi" w:eastAsiaTheme="minorEastAsia" w:hAnsiTheme="minorHAnsi" w:cstheme="minorBidi"/>
           <w:noProof/>
-          <w:szCs w:val="24"/>
-          <w:lang w:eastAsia="ja-JP"/>
-        </w:rPr>
-      </w:pPr>
-      <w:r>
-        <w:rPr>
-          <w:noProof/>
-        </w:rPr>
-        <w:t>Use Case 11 - Display user history</w:t>
-      </w:r>
-      <w:r>
-        <w:rPr>
-          <w:noProof/>
-        </w:rPr>
-        <w:tab/>
-      </w:r>
-      <w:r>
-        <w:rPr>
-          <w:noProof/>
-        </w:rPr>
-        <w:fldChar w:fldCharType="begin"/>
-      </w:r>
-      <w:r>
-        <w:rPr>
-          <w:noProof/>
-        </w:rPr>
-        <w:instrText xml:space="preserve"> PAGEREF _Toc279245288 \h </w:instrText>
-      </w:r>
-      <w:r>
-        <w:rPr>
-          <w:noProof/>
-        </w:rPr>
-      </w:r>
-      <w:r>
-        <w:rPr>
-          <w:noProof/>
-        </w:rPr>
-        <w:fldChar w:fldCharType="separate"/>
-      </w:r>
-      <w:r>
-        <w:rPr>
-          <w:noProof/>
-        </w:rPr>
-        <w:t>12</w:t>
-      </w:r>
-      <w:r>
-        <w:rPr>
-          <w:noProof/>
-        </w:rPr>
-        <w:fldChar w:fldCharType="end"/>
-      </w:r>
+          <w:sz w:val="22"/>
+          <w:lang w:eastAsia="en-US"/>
+        </w:rPr>
+      </w:pPr>
+      <w:hyperlink w:anchor="_Toc405451536" w:history="1">
+        <w:r>
+          <w:rPr>
+            <w:rStyle w:val="Hyperlink"/>
+            <w:noProof/>
+          </w:rPr>
+          <w:t>Use Case 11 - Display user history</w:t>
+        </w:r>
+        <w:r>
+          <w:rPr>
+            <w:noProof/>
+          </w:rPr>
+          <w:tab/>
+        </w:r>
+        <w:r>
+          <w:rPr>
+            <w:noProof/>
+          </w:rPr>
+          <w:fldChar w:fldCharType="begin"/>
+        </w:r>
+        <w:r>
+          <w:rPr>
+            <w:noProof/>
+          </w:rPr>
+          <w:instrText xml:space="preserve"> PAGEREF _Toc405451536 \h </w:instrText>
+        </w:r>
+        <w:r>
+          <w:rPr>
+            <w:noProof/>
+          </w:rPr>
+        </w:r>
+        <w:r>
+          <w:rPr>
+            <w:noProof/>
+          </w:rPr>
+          <w:fldChar w:fldCharType="separate"/>
+        </w:r>
+        <w:r>
+          <w:rPr>
+            <w:noProof/>
+          </w:rPr>
+          <w:t>12</w:t>
+        </w:r>
+        <w:r>
+          <w:rPr>
+            <w:noProof/>
+          </w:rPr>
+          <w:fldChar w:fldCharType="end"/>
+        </w:r>
+      </w:hyperlink>
     </w:p>
     <w:p>
       <w:pPr>
@@ -1239,176 +1292,121 @@
         <w:rPr>
           <w:rFonts w:asciiTheme="minorHAnsi" w:eastAsiaTheme="minorEastAsia" w:hAnsiTheme="minorHAnsi" w:cstheme="minorBidi"/>
           <w:noProof/>
-          <w:szCs w:val="24"/>
-          <w:lang w:eastAsia="ja-JP"/>
-        </w:rPr>
-      </w:pPr>
-      <w:r>
-        <w:rPr>
-          <w:noProof/>
-        </w:rPr>
-        <w:t>Use Case 12 - Update user history</w:t>
-      </w:r>
-      <w:r>
-        <w:rPr>
-          <w:noProof/>
-        </w:rPr>
-        <w:tab/>
-      </w:r>
-      <w:r>
-        <w:rPr>
-          <w:noProof/>
-        </w:rPr>
-        <w:fldChar w:fldCharType="begin"/>
-      </w:r>
-      <w:r>
-        <w:rPr>
-          <w:noProof/>
-        </w:rPr>
-        <w:instrText xml:space="preserve"> PAGEREF _Toc279245289 \h </w:instrText>
-      </w:r>
-      <w:r>
-        <w:rPr>
-          <w:noProof/>
-        </w:rPr>
-      </w:r>
-      <w:r>
-        <w:rPr>
-          <w:noProof/>
-        </w:rPr>
-        <w:fldChar w:fldCharType="separate"/>
-      </w:r>
-      <w:r>
-        <w:rPr>
-          <w:noProof/>
-        </w:rPr>
-        <w:t>12</w:t>
-      </w:r>
-      <w:r>
-        <w:rPr>
-          <w:noProof/>
-        </w:rPr>
-        <w:fldChar w:fldCharType="end"/>
-      </w:r>
-    </w:p>
-    <w:p>
-      <w:pPr>
-        <w:pStyle w:val="TOC3"/>
-        <w:tabs>
-          <w:tab w:val="right" w:leader="dot" w:pos="8630"/>
-        </w:tabs>
+          <w:sz w:val="22"/>
+          <w:lang w:eastAsia="en-US"/>
+        </w:rPr>
+      </w:pPr>
+      <w:hyperlink w:anchor="_Toc405451537" w:history="1">
+        <w:r>
+          <w:rPr>
+            <w:rStyle w:val="Hyperlink"/>
+            <w:noProof/>
+          </w:rPr>
+          <w:t>Use Case 12 - Update user history</w:t>
+        </w:r>
+        <w:r>
+          <w:rPr>
+            <w:noProof/>
+          </w:rPr>
+          <w:tab/>
+        </w:r>
+        <w:r>
+          <w:rPr>
+            <w:noProof/>
+          </w:rPr>
+          <w:fldChar w:fldCharType="begin"/>
+        </w:r>
+        <w:r>
+          <w:rPr>
+            <w:noProof/>
+          </w:rPr>
+          <w:instrText xml:space="preserve"> PAGEREF _Toc405451537 \h </w:instrText>
+        </w:r>
+        <w:r>
+          <w:rPr>
+            <w:noProof/>
+          </w:rPr>
+        </w:r>
+        <w:r>
+          <w:rPr>
+            <w:noProof/>
+          </w:rPr>
+          <w:fldChar w:fldCharType="separate"/>
+        </w:r>
+        <w:r>
+          <w:rPr>
+            <w:noProof/>
+          </w:rPr>
+          <w:t>12</w:t>
+        </w:r>
+        <w:r>
+          <w:rPr>
+            <w:noProof/>
+          </w:rPr>
+          <w:fldChar w:fldCharType="end"/>
+        </w:r>
+      </w:hyperlink>
+    </w:p>
+    <w:p>
+      <w:pPr>
+        <w:pStyle w:val="TOC1"/>
         <w:rPr>
           <w:rFonts w:asciiTheme="minorHAnsi" w:eastAsiaTheme="minorEastAsia" w:hAnsiTheme="minorHAnsi" w:cstheme="minorBidi"/>
           <w:noProof/>
-          <w:szCs w:val="24"/>
-          <w:lang w:eastAsia="ja-JP"/>
-        </w:rPr>
-      </w:pPr>
-      <w:r>
-        <w:rPr>
-          <w:noProof/>
-        </w:rPr>
-        <w:t>Use Case</w:t>
-      </w:r>
-      <w:r>
-        <w:rPr>
-          <w:noProof/>
-        </w:rPr>
-        <w:tab/>
-      </w:r>
-      <w:r>
-        <w:rPr>
-          <w:noProof/>
-        </w:rPr>
-        <w:fldChar w:fldCharType="begin"/>
-      </w:r>
-      <w:r>
-        <w:rPr>
-          <w:noProof/>
-        </w:rPr>
-        <w:instrText xml:space="preserve"> PAGEREF _Toc279245290 \h </w:instrText>
-      </w:r>
-      <w:r>
-        <w:rPr>
-          <w:noProof/>
-        </w:rPr>
-      </w:r>
-      <w:r>
-        <w:rPr>
-          <w:noProof/>
-        </w:rPr>
-        <w:fldChar w:fldCharType="separate"/>
-      </w:r>
-      <w:r>
-        <w:rPr>
-          <w:noProof/>
-        </w:rPr>
-        <w:t>13</w:t>
-      </w:r>
-      <w:r>
-        <w:rPr>
-          <w:noProof/>
-        </w:rPr>
-        <w:fldChar w:fldCharType="end"/>
-      </w:r>
-    </w:p>
-    <w:p>
-      <w:pPr>
-        <w:pStyle w:val="TOC1"/>
-        <w:rPr>
-          <w:rFonts w:asciiTheme="minorHAnsi" w:eastAsiaTheme="minorEastAsia" w:hAnsiTheme="minorHAnsi" w:cstheme="minorBidi"/>
-          <w:noProof/>
-          <w:szCs w:val="24"/>
-          <w:lang w:eastAsia="ja-JP"/>
-        </w:rPr>
-      </w:pPr>
-      <w:r>
-        <w:rPr>
-          <w:noProof/>
-        </w:rPr>
-        <w:t>Non-Functional Requirements</w:t>
-      </w:r>
-      <w:r>
-        <w:rPr>
-          <w:noProof/>
-        </w:rPr>
-        <w:tab/>
-      </w:r>
-      <w:r>
-        <w:rPr>
-          <w:noProof/>
-        </w:rPr>
-        <w:fldChar w:fldCharType="begin"/>
-      </w:r>
-      <w:r>
-        <w:rPr>
-          <w:noProof/>
-        </w:rPr>
-        <w:instrText xml:space="preserve"> PAGEREF _Toc279245291 \h </w:instrText>
-      </w:r>
-      <w:r>
-        <w:rPr>
-          <w:noProof/>
-        </w:rPr>
-      </w:r>
-      <w:r>
-        <w:rPr>
-          <w:noProof/>
-        </w:rPr>
-        <w:fldChar w:fldCharType="separate"/>
-      </w:r>
-      <w:r>
-        <w:rPr>
-          <w:noProof/>
-        </w:rPr>
-        <w:t>14</w:t>
-      </w:r>
-      <w:r>
-        <w:rPr>
-          <w:noProof/>
-        </w:rPr>
-        <w:fldChar w:fldCharType="end"/>
-      </w:r>
+          <w:sz w:val="22"/>
+          <w:lang w:eastAsia="en-US"/>
+        </w:rPr>
+      </w:pPr>
+      <w:hyperlink w:anchor="_Toc405451538" w:history="1">
+        <w:r>
+          <w:rPr>
+            <w:rStyle w:val="Hyperlink"/>
+            <w:noProof/>
+          </w:rPr>
+          <w:t>Non-Functional Requirements</w:t>
+        </w:r>
+        <w:r>
+          <w:rPr>
+            <w:noProof/>
+          </w:rPr>
+          <w:tab/>
+        </w:r>
+        <w:r>
+          <w:rPr>
+            <w:noProof/>
+          </w:rPr>
+          <w:fldChar w:fldCharType="begin"/>
+        </w:r>
+        <w:r>
+          <w:rPr>
+            <w:noProof/>
+          </w:rPr>
+          <w:instrText xml:space="preserve"> PAGEREF _Toc405451538 \h </w:instrText>
+        </w:r>
+        <w:r>
+          <w:rPr>
+            <w:noProof/>
+          </w:rPr>
+        </w:r>
+        <w:r>
+          <w:rPr>
+            <w:noProof/>
+          </w:rPr>
+          <w:fldChar w:fldCharType="separate"/>
+        </w:r>
+        <w:r>
+          <w:rPr>
+            <w:noProof/>
+          </w:rPr>
+          <w:t>13</w:t>
+        </w:r>
+        <w:r>
+          <w:rPr>
+            <w:noProof/>
+          </w:rPr>
+          <w:fldChar w:fldCharType="end"/>
+        </w:r>
+      </w:hyperlink>
     </w:p>
     <w:p>
       <w:pPr>
@@ -1419,57 +1417,60 @@
         <w:rPr>
           <w:rFonts w:asciiTheme="minorHAnsi" w:eastAsiaTheme="minorEastAsia" w:hAnsiTheme="minorHAnsi" w:cstheme="minorBidi"/>
           <w:noProof/>
-          <w:szCs w:val="24"/>
-          <w:lang w:eastAsia="ja-JP"/>
-        </w:rPr>
-      </w:pPr>
-      <w:r>
-        <w:rPr>
-          <w:noProof/>
-        </w:rPr>
-        <w:t>Cost Constraints</w:t>
-      </w:r>
-      <w:r>
-        <w:rPr>
-          <w:noProof/>
-        </w:rPr>
-        <w:tab/>
-      </w:r>
-      <w:r>
-        <w:rPr>
-          <w:noProof/>
-        </w:rPr>
-        <w:fldChar w:fldCharType="begin"/>
-      </w:r>
-      <w:r>
-        <w:rPr>
-          <w:noProof/>
-        </w:rPr>
-        <w:instrText xml:space="preserve"> PAGEREF _Toc279245292 \h </w:instrText>
-      </w:r>
-      <w:r>
-        <w:rPr>
-          <w:noProof/>
-        </w:rPr>
-      </w:r>
-      <w:r>
-        <w:rPr>
-          <w:noProof/>
-        </w:rPr>
-        <w:fldChar w:fldCharType="separate"/>
-      </w:r>
-      <w:r>
-        <w:rPr>
-          <w:noProof/>
-        </w:rPr>
-        <w:t>14</w:t>
-      </w:r>
-      <w:r>
-        <w:rPr>
-          <w:noProof/>
-        </w:rPr>
-        <w:fldChar w:fldCharType="end"/>
-      </w:r>
+          <w:sz w:val="22"/>
+          <w:lang w:eastAsia="en-US"/>
+        </w:rPr>
+      </w:pPr>
+      <w:hyperlink w:anchor="_Toc405451539" w:history="1">
+        <w:r>
+          <w:rPr>
+            <w:rStyle w:val="Hyperlink"/>
+            <w:noProof/>
+          </w:rPr>
+          <w:t>Cost Constraints</w:t>
+        </w:r>
+        <w:r>
+          <w:rPr>
+            <w:noProof/>
+          </w:rPr>
+          <w:tab/>
+        </w:r>
+        <w:r>
+          <w:rPr>
+            <w:noProof/>
+          </w:rPr>
+          <w:fldChar w:fldCharType="begin"/>
+        </w:r>
+        <w:r>
+          <w:rPr>
+            <w:noProof/>
+          </w:rPr>
+          <w:instrText xml:space="preserve"> PAGEREF _Toc405451539 \h </w:instrText>
+        </w:r>
+        <w:r>
+          <w:rPr>
+            <w:noProof/>
+          </w:rPr>
+        </w:r>
+        <w:r>
+          <w:rPr>
+            <w:noProof/>
+          </w:rPr>
+          <w:fldChar w:fldCharType="separate"/>
+        </w:r>
+        <w:r>
+          <w:rPr>
+            <w:noProof/>
+          </w:rPr>
+          <w:t>13</w:t>
+        </w:r>
+        <w:r>
+          <w:rPr>
+            <w:noProof/>
+          </w:rPr>
+          <w:fldChar w:fldCharType="end"/>
+        </w:r>
+      </w:hyperlink>
     </w:p>
     <w:p>
       <w:pPr>
@@ -1480,57 +1481,60 @@
         <w:rPr>
           <w:rFonts w:asciiTheme="minorHAnsi" w:eastAsiaTheme="minorEastAsia" w:hAnsiTheme="minorHAnsi" w:cstheme="minorBidi"/>
           <w:noProof/>
-          <w:szCs w:val="24"/>
-          <w:lang w:eastAsia="ja-JP"/>
-        </w:rPr>
-      </w:pPr>
-      <w:r>
-        <w:rPr>
-          <w:noProof/>
-        </w:rPr>
-        <w:t>Platform Constraints</w:t>
-      </w:r>
-      <w:r>
-        <w:rPr>
-          <w:noProof/>
-        </w:rPr>
-        <w:tab/>
-      </w:r>
-      <w:r>
-        <w:rPr>
-          <w:noProof/>
-        </w:rPr>
-        <w:fldChar w:fldCharType="begin"/>
-      </w:r>
-      <w:r>
-        <w:rPr>
-          <w:noProof/>
-        </w:rPr>
-        <w:instrText xml:space="preserve"> PAGEREF _Toc279245293 \h </w:instrText>
-      </w:r>
-      <w:r>
-        <w:rPr>
-          <w:noProof/>
-        </w:rPr>
-      </w:r>
-      <w:r>
-        <w:rPr>
-          <w:noProof/>
-        </w:rPr>
-        <w:fldChar w:fldCharType="separate"/>
-      </w:r>
-      <w:r>
-        <w:rPr>
-          <w:noProof/>
-        </w:rPr>
-        <w:t>14</w:t>
-      </w:r>
-      <w:r>
-        <w:rPr>
-          <w:noProof/>
-        </w:rPr>
-        <w:fldChar w:fldCharType="end"/>
-      </w:r>
+          <w:sz w:val="22"/>
+          <w:lang w:eastAsia="en-US"/>
+        </w:rPr>
+      </w:pPr>
+      <w:hyperlink w:anchor="_Toc405451540" w:history="1">
+        <w:r>
+          <w:rPr>
+            <w:rStyle w:val="Hyperlink"/>
+            <w:noProof/>
+          </w:rPr>
+          <w:t>Platform Constraints</w:t>
+        </w:r>
+        <w:r>
+          <w:rPr>
+            <w:noProof/>
+          </w:rPr>
+          <w:tab/>
+        </w:r>
+        <w:r>
+          <w:rPr>
+            <w:noProof/>
+          </w:rPr>
+          <w:fldChar w:fldCharType="begin"/>
+        </w:r>
+        <w:r>
+          <w:rPr>
+            <w:noProof/>
+          </w:rPr>
+          <w:instrText xml:space="preserve"> PAGEREF _Toc405451540 \h </w:instrText>
+        </w:r>
+        <w:r>
+          <w:rPr>
+            <w:noProof/>
+          </w:rPr>
+        </w:r>
+        <w:r>
+          <w:rPr>
+            <w:noProof/>
+          </w:rPr>
+          <w:fldChar w:fldCharType="separate"/>
+        </w:r>
+        <w:r>
+          <w:rPr>
+            <w:noProof/>
+          </w:rPr>
+          <w:t>13</w:t>
+        </w:r>
+        <w:r>
+          <w:rPr>
+            <w:noProof/>
+          </w:rPr>
+          <w:fldChar w:fldCharType="end"/>
+        </w:r>
+      </w:hyperlink>
     </w:p>
     <w:p>
       <w:pPr>
@@ -1541,57 +1545,60 @@
         <w:rPr>
           <w:rFonts w:asciiTheme="minorHAnsi" w:eastAsiaTheme="minorEastAsia" w:hAnsiTheme="minorHAnsi" w:cstheme="minorBidi"/>
           <w:noProof/>
-          <w:szCs w:val="24"/>
-          <w:lang w:eastAsia="ja-JP"/>
-        </w:rPr>
-      </w:pPr>
-      <w:r>
-        <w:rPr>
-          <w:noProof/>
-        </w:rPr>
-        <w:t>Reliability</w:t>
-      </w:r>
-      <w:r>
-        <w:rPr>
-          <w:noProof/>
-        </w:rPr>
-        <w:tab/>
-      </w:r>
-      <w:r>
-        <w:rPr>
-          <w:noProof/>
-        </w:rPr>
-        <w:fldChar w:fldCharType="begin"/>
-      </w:r>
-      <w:r>
-        <w:rPr>
-          <w:noProof/>
-        </w:rPr>
-        <w:instrText xml:space="preserve"> PAGEREF _Toc279245294 \h </w:instrText>
-      </w:r>
-      <w:r>
-        <w:rPr>
-          <w:noProof/>
-        </w:rPr>
-      </w:r>
-      <w:r>
-        <w:rPr>
-          <w:noProof/>
-        </w:rPr>
-        <w:fldChar w:fldCharType="separate"/>
-      </w:r>
-      <w:r>
-        <w:rPr>
-          <w:noProof/>
-        </w:rPr>
-        <w:t>14</w:t>
-      </w:r>
-      <w:r>
-        <w:rPr>
-          <w:noProof/>
-        </w:rPr>
-        <w:fldChar w:fldCharType="end"/>
-      </w:r>
+          <w:sz w:val="22"/>
+          <w:lang w:eastAsia="en-US"/>
+        </w:rPr>
+      </w:pPr>
+      <w:hyperlink w:anchor="_Toc405451541" w:history="1">
+        <w:r>
+          <w:rPr>
+            <w:rStyle w:val="Hyperlink"/>
+            <w:noProof/>
+          </w:rPr>
+          <w:t>Reliability</w:t>
+        </w:r>
+        <w:r>
+          <w:rPr>
+            <w:noProof/>
+          </w:rPr>
+          <w:tab/>
+        </w:r>
+        <w:r>
+          <w:rPr>
+            <w:noProof/>
+          </w:rPr>
+          <w:fldChar w:fldCharType="begin"/>
+        </w:r>
+        <w:r>
+          <w:rPr>
+            <w:noProof/>
+          </w:rPr>
+          <w:instrText xml:space="preserve"> PAGEREF _Toc405451541 \h </w:instrText>
+        </w:r>
+        <w:r>
+          <w:rPr>
+            <w:noProof/>
+          </w:rPr>
+        </w:r>
+        <w:r>
+          <w:rPr>
+            <w:noProof/>
+          </w:rPr>
+          <w:fldChar w:fldCharType="separate"/>
+        </w:r>
+        <w:r>
+          <w:rPr>
+            <w:noProof/>
+          </w:rPr>
+          <w:t>13</w:t>
+        </w:r>
+        <w:r>
+          <w:rPr>
+            <w:noProof/>
+          </w:rPr>
+          <w:fldChar w:fldCharType="end"/>
+        </w:r>
+      </w:hyperlink>
     </w:p>
     <w:p>
       <w:pPr>
@@ -1602,119 +1609,60 @@
         <w:rPr>
           <w:rFonts w:asciiTheme="minorHAnsi" w:eastAsiaTheme="minorEastAsia" w:hAnsiTheme="minorHAnsi" w:cstheme="minorBidi"/>
           <w:noProof/>
-          <w:szCs w:val="24"/>
-          <w:lang w:eastAsia="ja-JP"/>
-        </w:rPr>
-      </w:pPr>
-      <w:r>
-        <w:rPr>
-          <w:noProof/>
-        </w:rPr>
-        <w:t>The software product shall run 99.5 percent of the time.</w:t>
-      </w:r>
-      <w:r>
-        <w:rPr>
-          <w:noProof/>
-        </w:rPr>
-        <w:tab/>
-      </w:r>
-      <w:r>
-        <w:rPr>
-          <w:noProof/>
-        </w:rPr>
-        <w:fldChar w:fldCharType="begin"/>
-      </w:r>
-      <w:r>
-        <w:rPr>
-          <w:noProof/>
-        </w:rPr>
-        <w:instrText xml:space="preserve"> PAGEREF _Toc279245295 \h </w:instrText>
-      </w:r>
-      <w:r>
-        <w:rPr>
-          <w:noProof/>
-        </w:rPr>
-      </w:r>
-      <w:r>
-        <w:rPr>
-          <w:noProof/>
-        </w:rPr>
-        <w:fldChar w:fldCharType="separate"/>
-      </w:r>
-      <w:r>
-        <w:rPr>
-          <w:noProof/>
-        </w:rPr>
-        <w:t>14</w:t>
-      </w:r>
-      <w:r>
-        <w:rPr>
-          <w:noProof/>
-        </w:rPr>
-        <w:fldChar w:fldCharType="end"/>
-      </w:r>
-    </w:p>
-    <w:p>
-      <w:pPr>
-        <w:pStyle w:val="TOC2"/>
-        <w:tabs>
-          <w:tab w:val="right" w:leader="dot" w:pos="8630"/>
-        </w:tabs>
-        <w:rPr>
-          <w:rFonts w:asciiTheme="minorHAnsi" w:eastAsiaTheme="minorEastAsia" w:hAnsiTheme="minorHAnsi" w:cstheme="minorBidi"/>
-          <w:noProof/>
-          <w:szCs w:val="24"/>
-          <w:lang w:eastAsia="ja-JP"/>
-        </w:rPr>
-      </w:pPr>
-      <w:r>
-        <w:rPr>
-          <w:noProof/>
-        </w:rPr>
-        <w:lastRenderedPageBreak/>
-        <w:t>Time Constraints</w:t>
-      </w:r>
-      <w:r>
-        <w:rPr>
-          <w:noProof/>
-        </w:rPr>
-        <w:tab/>
-      </w:r>
-      <w:r>
-        <w:rPr>
-          <w:noProof/>
-        </w:rPr>
-        <w:fldChar w:fldCharType="begin"/>
-      </w:r>
-      <w:r>
-        <w:rPr>
-          <w:noProof/>
-        </w:rPr>
-        <w:instrText xml:space="preserve"> PAGEREF _Toc279245296 \h </w:instrText>
-      </w:r>
-      <w:r>
-        <w:rPr>
-          <w:noProof/>
-        </w:rPr>
-      </w:r>
-      <w:r>
-        <w:rPr>
-          <w:noProof/>
-        </w:rPr>
-        <w:fldChar w:fldCharType="separate"/>
-      </w:r>
-      <w:r>
-        <w:rPr>
-          <w:noProof/>
-        </w:rPr>
-        <w:t>14</w:t>
-      </w:r>
-      <w:r>
-        <w:rPr>
-          <w:noProof/>
-        </w:rPr>
-        <w:fldChar w:fldCharType="end"/>
-      </w:r>
+          <w:sz w:val="22"/>
+          <w:lang w:eastAsia="en-US"/>
+        </w:rPr>
+      </w:pPr>
+      <w:hyperlink w:anchor="_Toc405451542" w:history="1">
+        <w:r>
+          <w:rPr>
+            <w:rStyle w:val="Hyperlink"/>
+            <w:noProof/>
+          </w:rPr>
+          <w:t>Time Constraints</w:t>
+        </w:r>
+        <w:r>
+          <w:rPr>
+            <w:noProof/>
+          </w:rPr>
+          <w:tab/>
+        </w:r>
+        <w:r>
+          <w:rPr>
+            <w:noProof/>
+          </w:rPr>
+          <w:fldChar w:fldCharType="begin"/>
+        </w:r>
+        <w:r>
+          <w:rPr>
+            <w:noProof/>
+          </w:rPr>
+          <w:instrText xml:space="preserve"> PAGEREF _Toc405451542 \h </w:instrText>
+        </w:r>
+        <w:r>
+          <w:rPr>
+            <w:noProof/>
+          </w:rPr>
+        </w:r>
+        <w:r>
+          <w:rPr>
+            <w:noProof/>
+          </w:rPr>
+          <w:fldChar w:fldCharType="separate"/>
+        </w:r>
+        <w:r>
+          <w:rPr>
+            <w:noProof/>
+          </w:rPr>
+          <w:t>13</w:t>
+        </w:r>
+        <w:r>
+          <w:rPr>
+            <w:noProof/>
+          </w:rPr>
+          <w:fldChar w:fldCharType="end"/>
+        </w:r>
+      </w:hyperlink>
     </w:p>
     <w:p>
       <w:pPr>
@@ -1742,12 +1690,12 @@
         <w:pStyle w:val="Heading1"/>
         <w:pageBreakBefore/>
       </w:pPr>
-      <w:bookmarkStart w:id="0" w:name="_Toc279245272"/>
+      <w:bookmarkStart w:id="1" w:name="_Toc405451520"/>
       <w:r>
         <w:lastRenderedPageBreak/>
         <w:t>Modification History</w:t>
       </w:r>
-      <w:bookmarkEnd w:id="0"/>
+      <w:bookmarkEnd w:id="1"/>
     </w:p>
     <w:p>
       <w:pPr>
@@ -1854,7 +1802,13 @@
         <w:rPr>
           <w:color w:val="FF0000"/>
         </w:rPr>
-        <w:t>12/3.2014: Refined use cases.</w:t>
+        <w:t>12/3/</w:t>
+      </w:r>
+      <w:r>
+        <w:rPr>
+          <w:color w:val="FF0000"/>
+        </w:rPr>
+        <w:t>2014: Refined use cases.</w:t>
       </w:r>
     </w:p>
     <w:p>
@@ -1862,22 +1816,22 @@
         <w:pStyle w:val="Heading1"/>
         <w:pageBreakBefore/>
       </w:pPr>
-      <w:bookmarkStart w:id="1" w:name="_Toc279245273"/>
+      <w:bookmarkStart w:id="2" w:name="_Toc405451521"/>
       <w:r>
         <w:lastRenderedPageBreak/>
         <w:t>Domain Knowledge</w:t>
       </w:r>
-      <w:bookmarkEnd w:id="1"/>
+      <w:bookmarkEnd w:id="2"/>
     </w:p>
     <w:p>
       <w:pPr>
         <w:pStyle w:val="Heading2"/>
       </w:pPr>
-      <w:bookmarkStart w:id="2" w:name="_Toc279245274"/>
+      <w:bookmarkStart w:id="3" w:name="_Toc405451522"/>
       <w:r>
         <w:t>Glossary</w:t>
       </w:r>
-      <w:bookmarkEnd w:id="2"/>
+      <w:bookmarkEnd w:id="3"/>
     </w:p>
     <w:p/>
     <w:tbl>
@@ -2188,7 +2142,7 @@
         <w:pStyle w:val="Heading2"/>
         <w:pageBreakBefore/>
       </w:pPr>
-      <w:bookmarkStart w:id="3" w:name="_Toc279245275"/>
+      <w:bookmarkStart w:id="4" w:name="_Toc405451523"/>
       <w:r>
         <w:lastRenderedPageBreak/>
         <w:t>Interview with Client</w:t>
@@ -2205,7 +2159,7 @@
       <w:r>
         <w:t>/…</w:t>
       </w:r>
-      <w:bookmarkEnd w:id="3"/>
+      <w:bookmarkEnd w:id="4"/>
     </w:p>
     <w:p/>
     <w:p>
@@ -2771,28 +2725,28 @@
         <w:pStyle w:val="Heading1"/>
         <w:pageBreakBefore/>
       </w:pPr>
-      <w:bookmarkStart w:id="4" w:name="_Toc279245276"/>
+      <w:bookmarkStart w:id="5" w:name="_Toc405451524"/>
       <w:r>
         <w:lastRenderedPageBreak/>
         <w:t>Functional Requirements</w:t>
       </w:r>
-      <w:bookmarkEnd w:id="4"/>
+      <w:bookmarkEnd w:id="5"/>
     </w:p>
     <w:p>
       <w:pPr>
         <w:pStyle w:val="Heading2"/>
       </w:pPr>
-      <w:bookmarkStart w:id="5" w:name="_Toc279245277"/>
+      <w:bookmarkStart w:id="6" w:name="_Toc405451525"/>
       <w:r>
         <w:t>Use Cases</w:t>
       </w:r>
-      <w:bookmarkEnd w:id="5"/>
+      <w:bookmarkEnd w:id="6"/>
     </w:p>
     <w:p>
       <w:pPr>
         <w:pStyle w:val="Heading3"/>
       </w:pPr>
-      <w:bookmarkStart w:id="6" w:name="_Toc279245278"/>
+      <w:bookmarkStart w:id="7" w:name="_Toc405451526"/>
       <w:r>
         <w:t>Use Case 1</w:t>
       </w:r>
@@ -2805,7 +2759,7 @@
       <w:r>
         <w:t>Start new game</w:t>
       </w:r>
-      <w:bookmarkEnd w:id="6"/>
+      <w:bookmarkEnd w:id="7"/>
     </w:p>
     <w:tbl>
       <w:tblPr>
@@ -3062,21 +3016,16 @@
           <w:p>
             <w:pPr>
               <w:spacing w:after="0" w:line="240" w:lineRule="auto"/>
-            </w:pPr>
-            <w:r>
-              <w:t xml:space="preserve">      3.</w:t>
+              <w:ind w:left="782" w:hanging="422"/>
+            </w:pPr>
+            <w:r>
+              <w:t>3.</w:t>
             </w:r>
             <w:r>
               <w:tab/>
             </w:r>
             <w:r>
-              <w:t xml:space="preserve">Prompt the user to choose number of players (1 or </w:t>
-            </w:r>
-            <w:r>
-              <w:tab/>
-            </w:r>
-            <w:r>
-              <w:t>2)</w:t>
+              <w:t>Prompt the user to choose number of players (1 or 2)</w:t>
             </w:r>
           </w:p>
           <w:p>
@@ -3087,6 +3036,7 @@
                 <w:numId w:val="18"/>
               </w:numPr>
               <w:spacing w:after="0" w:line="240" w:lineRule="auto"/>
+              <w:ind w:left="782" w:hanging="422"/>
             </w:pPr>
             <w:r>
               <w:t>User chooses number of players (1 or 2)</w:t>
@@ -3095,7 +3045,7 @@
           <w:p>
             <w:pPr>
               <w:spacing w:after="0" w:line="240" w:lineRule="auto"/>
-              <w:ind w:left="360"/>
+              <w:ind w:left="782" w:hanging="422"/>
             </w:pPr>
             <w:r>
               <w:t>5.</w:t>
@@ -3110,7 +3060,7 @@
           <w:p>
             <w:pPr>
               <w:spacing w:after="0" w:line="240" w:lineRule="auto"/>
-              <w:ind w:left="360"/>
+              <w:ind w:left="782" w:hanging="422"/>
             </w:pPr>
             <w:r>
               <w:t>6.</w:t>
@@ -3159,7 +3109,7 @@
           <w:p>
             <w:pPr>
               <w:spacing w:after="0" w:line="240" w:lineRule="auto"/>
-              <w:ind w:left="360"/>
+              <w:ind w:left="782" w:hanging="422"/>
             </w:pPr>
             <w:r>
               <w:t>2.1</w:t>
@@ -3177,7 +3127,7 @@
           <w:p>
             <w:pPr>
               <w:spacing w:after="0" w:line="240" w:lineRule="auto"/>
-              <w:ind w:left="360"/>
+              <w:ind w:left="782" w:hanging="422"/>
             </w:pPr>
             <w:r>
               <w:t>2.2. If user chooses to play as guest, refer to the “guest” use case</w:t>
@@ -3186,7 +3136,7 @@
           <w:p>
             <w:pPr>
               <w:spacing w:after="0" w:line="240" w:lineRule="auto"/>
-              <w:ind w:left="360"/>
+              <w:ind w:left="782" w:hanging="422"/>
             </w:pPr>
             <w:r>
               <w:t xml:space="preserve">4.1. </w:t>
@@ -3198,7 +3148,7 @@
           <w:p>
             <w:pPr>
               <w:spacing w:after="0" w:line="240" w:lineRule="auto"/>
-              <w:ind w:left="360"/>
+              <w:ind w:left="782" w:hanging="422"/>
             </w:pPr>
             <w:r>
               <w:t>4.2. If user chooses 2 player, refer to “Play as registered user”</w:t>
@@ -3247,8 +3197,30 @@
       <w:pPr>
         <w:pStyle w:val="Heading3"/>
       </w:pPr>
-      <w:bookmarkStart w:id="7" w:name="_Toc279245279"/>
-      <w:r>
+    </w:p>
+    <w:p>
+      <w:pPr>
+        <w:suppressAutoHyphens w:val="0"/>
+        <w:spacing w:after="0" w:line="240" w:lineRule="auto"/>
+        <w:rPr>
+          <w:rFonts w:ascii="Arial" w:hAnsi="Arial" w:cs="Arial"/>
+          <w:b/>
+          <w:bCs/>
+          <w:sz w:val="26"/>
+          <w:szCs w:val="26"/>
+        </w:rPr>
+      </w:pPr>
+      <w:r>
+        <w:br w:type="page"/>
+      </w:r>
+    </w:p>
+    <w:p>
+      <w:pPr>
+        <w:pStyle w:val="Heading3"/>
+      </w:pPr>
+      <w:bookmarkStart w:id="8" w:name="_Toc405451527"/>
+      <w:r>
+        <w:lastRenderedPageBreak/>
         <w:t xml:space="preserve">Use Case </w:t>
       </w:r>
       <w:r>
@@ -3257,7 +3229,7 @@
       <w:r>
         <w:t xml:space="preserve"> - Pick difficulty</w:t>
       </w:r>
-      <w:bookmarkEnd w:id="7"/>
+      <w:bookmarkEnd w:id="8"/>
     </w:p>
     <w:tbl>
       <w:tblPr>
@@ -3465,11 +3437,7 @@
               <w:snapToGrid w:val="0"/>
             </w:pPr>
             <w:r>
-              <w:t xml:space="preserve">Variation of action </w:t>
-            </w:r>
-            <w:r>
-              <w:lastRenderedPageBreak/>
-              <w:t>interactions</w:t>
+              <w:t>Variation of action interactions</w:t>
             </w:r>
           </w:p>
         </w:tc>
@@ -3488,7 +3456,6 @@
               <w:spacing w:after="0" w:line="240" w:lineRule="auto"/>
             </w:pPr>
             <w:r>
-              <w:lastRenderedPageBreak/>
               <w:t>N/A</w:t>
             </w:r>
           </w:p>
@@ -3509,7 +3476,6 @@
               <w:snapToGrid w:val="0"/>
             </w:pPr>
             <w:r>
-              <w:lastRenderedPageBreak/>
               <w:t>System change/production</w:t>
             </w:r>
           </w:p>
@@ -3536,7 +3502,7 @@
       <w:pPr>
         <w:pStyle w:val="Heading3"/>
       </w:pPr>
-      <w:bookmarkStart w:id="8" w:name="_Toc279245280"/>
+      <w:bookmarkStart w:id="9" w:name="_Toc405451528"/>
       <w:r>
         <w:t xml:space="preserve">Use Case </w:t>
       </w:r>
@@ -3546,7 +3512,7 @@
       <w:r>
         <w:t xml:space="preserve"> - Login</w:t>
       </w:r>
-      <w:bookmarkEnd w:id="8"/>
+      <w:bookmarkEnd w:id="9"/>
     </w:p>
     <w:tbl>
       <w:tblPr>
@@ -3884,11 +3850,11 @@
       <w:pPr>
         <w:pStyle w:val="Heading3"/>
       </w:pPr>
-      <w:bookmarkStart w:id="9" w:name="_Toc279245281"/>
+      <w:bookmarkStart w:id="10" w:name="_Toc405451529"/>
       <w:r>
         <w:t>Use Case 4 - Logout</w:t>
       </w:r>
-      <w:bookmarkEnd w:id="9"/>
+      <w:bookmarkEnd w:id="10"/>
     </w:p>
     <w:tbl>
       <w:tblPr>
@@ -4048,6 +4014,7 @@
               <w:spacing w:after="0" w:line="240" w:lineRule="auto"/>
             </w:pPr>
             <w:r>
+              <w:lastRenderedPageBreak/>
               <w:t xml:space="preserve"> </w:t>
             </w:r>
             <w:r>
@@ -4071,6 +4038,7 @@
               <w:snapToGrid w:val="0"/>
             </w:pPr>
             <w:r>
+              <w:lastRenderedPageBreak/>
               <w:t>Preconditions</w:t>
             </w:r>
           </w:p>
@@ -4215,17 +4183,7 @@
       <w:pPr>
         <w:pStyle w:val="Heading3"/>
       </w:pPr>
-    </w:p>
-    <w:p>
-      <w:pPr>
-        <w:pStyle w:val="Heading3"/>
-      </w:pPr>
-    </w:p>
-    <w:p>
-      <w:pPr>
-        <w:pStyle w:val="Heading3"/>
-      </w:pPr>
-      <w:bookmarkStart w:id="10" w:name="_Toc279245282"/>
+      <w:bookmarkStart w:id="11" w:name="_Toc405451530"/>
       <w:r>
         <w:t xml:space="preserve">Use Case </w:t>
       </w:r>
@@ -4235,7 +4193,7 @@
       <w:r>
         <w:t xml:space="preserve"> - Register</w:t>
       </w:r>
-      <w:bookmarkEnd w:id="10"/>
+      <w:bookmarkEnd w:id="11"/>
     </w:p>
     <w:tbl>
       <w:tblPr>
@@ -4587,8 +4545,35 @@
         </w:numPr>
         <w:ind w:firstLine="720"/>
       </w:pPr>
-      <w:bookmarkStart w:id="11" w:name="_Toc279245283"/>
-      <w:r>
+    </w:p>
+    <w:p>
+      <w:pPr>
+        <w:suppressAutoHyphens w:val="0"/>
+        <w:spacing w:after="0" w:line="240" w:lineRule="auto"/>
+        <w:rPr>
+          <w:rFonts w:ascii="Arial" w:hAnsi="Arial" w:cs="Arial"/>
+          <w:b/>
+          <w:bCs/>
+          <w:sz w:val="26"/>
+          <w:szCs w:val="26"/>
+        </w:rPr>
+      </w:pPr>
+      <w:r>
+        <w:br w:type="page"/>
+      </w:r>
+    </w:p>
+    <w:p>
+      <w:pPr>
+        <w:pStyle w:val="Heading3"/>
+        <w:numPr>
+          <w:ilvl w:val="0"/>
+          <w:numId w:val="0"/>
+        </w:numPr>
+        <w:ind w:firstLine="720"/>
+      </w:pPr>
+      <w:bookmarkStart w:id="12" w:name="_Toc405451531"/>
+      <w:r>
+        <w:lastRenderedPageBreak/>
         <w:t xml:space="preserve">Use Case </w:t>
       </w:r>
       <w:r>
@@ -4597,7 +4582,7 @@
       <w:r>
         <w:t xml:space="preserve"> - Play as guest</w:t>
       </w:r>
-      <w:bookmarkEnd w:id="11"/>
+      <w:bookmarkEnd w:id="12"/>
     </w:p>
     <w:tbl>
       <w:tblPr>
@@ -4858,7 +4843,7 @@
       <w:pPr>
         <w:pStyle w:val="Heading3"/>
       </w:pPr>
-      <w:bookmarkStart w:id="12" w:name="_Toc279245284"/>
+      <w:bookmarkStart w:id="13" w:name="_Toc405451532"/>
       <w:r>
         <w:t xml:space="preserve">Use Case </w:t>
       </w:r>
@@ -4868,7 +4853,7 @@
       <w:r>
         <w:t xml:space="preserve"> - Game completed</w:t>
       </w:r>
-      <w:bookmarkEnd w:id="12"/>
+      <w:bookmarkEnd w:id="13"/>
     </w:p>
     <w:tbl>
       <w:tblPr>
@@ -4936,7 +4921,6 @@
               <w:snapToGrid w:val="0"/>
             </w:pPr>
             <w:r>
-              <w:lastRenderedPageBreak/>
               <w:t>Tasks</w:t>
             </w:r>
           </w:p>
@@ -5139,7 +5123,7 @@
       <w:pPr>
         <w:pStyle w:val="Heading3"/>
       </w:pPr>
-      <w:bookmarkStart w:id="13" w:name="_Toc279245285"/>
+      <w:bookmarkStart w:id="14" w:name="_Toc405451533"/>
       <w:r>
         <w:t xml:space="preserve">Use Case </w:t>
       </w:r>
@@ -5152,7 +5136,7 @@
       <w:r>
         <w:t>start</w:t>
       </w:r>
-      <w:bookmarkEnd w:id="13"/>
+      <w:bookmarkEnd w:id="14"/>
     </w:p>
     <w:tbl>
       <w:tblPr>
@@ -5425,8 +5409,9 @@
       <w:pPr>
         <w:pStyle w:val="Heading3"/>
       </w:pPr>
-      <w:bookmarkStart w:id="14" w:name="_Toc279245286"/>
-      <w:r>
+      <w:bookmarkStart w:id="15" w:name="_Toc405451534"/>
+      <w:r>
+        <w:lastRenderedPageBreak/>
         <w:t xml:space="preserve">Use Case </w:t>
       </w:r>
       <w:r>
@@ -5435,7 +5420,7 @@
       <w:r>
         <w:t xml:space="preserve"> - Pick who goes first</w:t>
       </w:r>
-      <w:bookmarkEnd w:id="14"/>
+      <w:bookmarkEnd w:id="15"/>
     </w:p>
     <w:tbl>
       <w:tblPr>
@@ -5699,7 +5684,7 @@
       <w:pPr>
         <w:pStyle w:val="Heading3"/>
       </w:pPr>
-      <w:bookmarkStart w:id="15" w:name="_Toc279245287"/>
+      <w:bookmarkStart w:id="16" w:name="_Toc405451535"/>
       <w:r>
         <w:t xml:space="preserve">Use Case </w:t>
       </w:r>
@@ -5709,7 +5694,7 @@
       <w:r>
         <w:t xml:space="preserve"> - Place a stone on the board</w:t>
       </w:r>
-      <w:bookmarkEnd w:id="15"/>
+      <w:bookmarkEnd w:id="16"/>
     </w:p>
     <w:tbl>
       <w:tblPr>
@@ -5777,7 +5762,6 @@
               <w:snapToGrid w:val="0"/>
             </w:pPr>
             <w:r>
-              <w:lastRenderedPageBreak/>
               <w:t>Tasks</w:t>
             </w:r>
           </w:p>
@@ -6017,8 +6001,30 @@
       <w:pPr>
         <w:pStyle w:val="Heading3"/>
       </w:pPr>
-      <w:bookmarkStart w:id="16" w:name="_Toc279245288"/>
-      <w:r>
+    </w:p>
+    <w:p>
+      <w:pPr>
+        <w:suppressAutoHyphens w:val="0"/>
+        <w:spacing w:after="0" w:line="240" w:lineRule="auto"/>
+        <w:rPr>
+          <w:rFonts w:ascii="Arial" w:hAnsi="Arial" w:cs="Arial"/>
+          <w:b/>
+          <w:bCs/>
+          <w:sz w:val="26"/>
+          <w:szCs w:val="26"/>
+        </w:rPr>
+      </w:pPr>
+      <w:r>
+        <w:br w:type="page"/>
+      </w:r>
+    </w:p>
+    <w:p>
+      <w:pPr>
+        <w:pStyle w:val="Heading3"/>
+      </w:pPr>
+      <w:bookmarkStart w:id="17" w:name="_Toc405451536"/>
+      <w:r>
+        <w:lastRenderedPageBreak/>
         <w:t xml:space="preserve">Use Case </w:t>
       </w:r>
       <w:r>
@@ -6027,7 +6033,7 @@
       <w:r>
         <w:t xml:space="preserve"> - Display user history</w:t>
       </w:r>
-      <w:bookmarkEnd w:id="16"/>
+      <w:bookmarkEnd w:id="17"/>
     </w:p>
     <w:tbl>
       <w:tblPr>
@@ -6320,7 +6326,7 @@
       <w:pPr>
         <w:pStyle w:val="Heading3"/>
       </w:pPr>
-      <w:bookmarkStart w:id="17" w:name="_Toc279245289"/>
+      <w:bookmarkStart w:id="18" w:name="_Toc405451537"/>
       <w:r>
         <w:t xml:space="preserve">Use Case </w:t>
       </w:r>
@@ -6330,7 +6336,7 @@
       <w:r>
         <w:t xml:space="preserve"> - Update user history</w:t>
       </w:r>
-      <w:bookmarkEnd w:id="17"/>
+      <w:bookmarkEnd w:id="18"/>
     </w:p>
     <w:tbl>
       <w:tblPr>
@@ -6617,15 +6623,13 @@
           <w:numId w:val="0"/>
         </w:numPr>
       </w:pPr>
-      <w:bookmarkStart w:id="18" w:name="_GoBack"/>
-      <w:bookmarkEnd w:id="18"/>
     </w:p>
     <w:p>
       <w:pPr>
         <w:pStyle w:val="Heading1"/>
         <w:pageBreakBefore/>
       </w:pPr>
-      <w:bookmarkStart w:id="19" w:name="_Toc279245291"/>
+      <w:bookmarkStart w:id="19" w:name="_Toc405451538"/>
       <w:r>
         <w:lastRenderedPageBreak/>
         <w:t>Non-Functional Requirements</w:t>
@@ -6636,7 +6640,7 @@
       <w:pPr>
         <w:pStyle w:val="Heading2"/>
       </w:pPr>
-      <w:bookmarkStart w:id="20" w:name="_Toc279245292"/>
+      <w:bookmarkStart w:id="20" w:name="_Toc405451539"/>
       <w:r>
         <w:t>Cost Constraints</w:t>
       </w:r>
@@ -6654,7 +6658,7 @@
       <w:pPr>
         <w:pStyle w:val="Heading2"/>
       </w:pPr>
-      <w:bookmarkStart w:id="21" w:name="_Toc279245293"/>
+      <w:bookmarkStart w:id="21" w:name="_Toc405451540"/>
       <w:r>
         <w:t>Platform Constraints</w:t>
       </w:r>
@@ -6678,7 +6682,7 @@
       <w:pPr>
         <w:pStyle w:val="Heading2"/>
       </w:pPr>
-      <w:bookmarkStart w:id="22" w:name="_Toc279245294"/>
+      <w:bookmarkStart w:id="22" w:name="_Toc405451541"/>
       <w:r>
         <w:t>Reliability</w:t>
       </w:r>
@@ -6686,57 +6690,35 @@
     </w:p>
     <w:p>
       <w:pPr>
+        <w:ind w:left="576"/>
+      </w:pPr>
+      <w:r>
+        <w:t>The software product shall run 99.5 percent of the time.</w:t>
+      </w:r>
+    </w:p>
+    <w:p>
+      <w:pPr>
         <w:pStyle w:val="Heading2"/>
       </w:pPr>
-      <w:bookmarkStart w:id="23" w:name="_Toc279245295"/>
-      <w:r>
-        <w:rPr>
-          <w:rFonts w:ascii="Times New Roman" w:hAnsi="Times New Roman" w:cs="Times New Roman"/>
-          <w:b w:val="0"/>
-          <w:bCs w:val="0"/>
-          <w:i w:val="0"/>
-          <w:iCs w:val="0"/>
-          <w:sz w:val="24"/>
-          <w:szCs w:val="22"/>
-        </w:rPr>
-        <w:t>The software product shall run 99.5 percent of the time</w:t>
-      </w:r>
-      <w:r>
-        <w:rPr>
-          <w:rFonts w:ascii="Times New Roman" w:hAnsi="Times New Roman" w:cs="Times New Roman"/>
-          <w:b w:val="0"/>
-          <w:bCs w:val="0"/>
-          <w:i w:val="0"/>
-          <w:iCs w:val="0"/>
-          <w:sz w:val="24"/>
-          <w:szCs w:val="22"/>
-        </w:rPr>
+      <w:bookmarkStart w:id="23" w:name="_Toc405451542"/>
+      <w:r>
+        <w:t>Time Constraints</w:t>
+      </w:r>
+      <w:bookmarkEnd w:id="23"/>
+    </w:p>
+    <w:p>
+      <w:pPr>
+        <w:ind w:left="576"/>
+      </w:pPr>
+      <w:proofErr w:type="gramStart"/>
+      <w:r>
+        <w:t>Must be completed by December 6, 2014</w:t>
+      </w:r>
+      <w:r>
         <w:t>.</w:t>
       </w:r>
-      <w:bookmarkEnd w:id="23"/>
-    </w:p>
-    <w:p>
-      <w:pPr>
-        <w:pStyle w:val="Heading2"/>
-      </w:pPr>
-      <w:bookmarkStart w:id="24" w:name="_Toc279245296"/>
-      <w:r>
-        <w:t>Time Constraints</w:t>
-      </w:r>
-      <w:bookmarkEnd w:id="24"/>
-    </w:p>
-    <w:p>
-      <w:pPr>
-        <w:ind w:left="576"/>
-      </w:pPr>
-      <w:r>
-        <w:t>Must be completed by December 6, 2014</w:t>
-      </w:r>
-      <w:r>
-        <w:t>.</w:t>
-      </w:r>
-    </w:p>
-    <w:p/>
+      <w:proofErr w:type="gramEnd"/>
+    </w:p>
     <w:p/>
     <w:sectPr>
       <w:type w:val="continuous"/>
@@ -6750,7 +6732,7 @@
 </file>
 
 <file path=word/numbering.xml><?xml version="1.0" encoding="utf-8"?>
-<w:numbering xmlns:wpc="http://schemas.microsoft.com/office/word/2010/wordprocessingCanvas" xmlns:mo="http://schemas.microsoft.com/office/mac/office/2008/main" xmlns:mc="http://schemas.openxmlformats.org/markup-compatibility/2006" xmlns:mv="urn:schemas-microsoft-com:mac:vml" xmlns:o="urn:schemas-microsoft-com:office:office" xmlns:r="http://schemas.openxmlformats.org/officeDocument/2006/relationships" xmlns:m="http://schemas.openxmlformats.org/officeDocument/2006/math" xmlns:v="urn:schemas-microsoft-com:vml" xmlns:wp14="http://schemas.microsoft.com/office/word/2010/wordprocessingDrawing" xmlns:wp="http://schemas.openxmlformats.org/drawingml/2006/wordprocessingDrawing" xmlns:w10="urn:schemas-microsoft-com:office:word" xmlns:w="http://schemas.openxmlformats.org/wordprocessingml/2006/main" xmlns:w14="http://schemas.microsoft.com/office/word/2010/wordml" xmlns:wpg="http://schemas.microsoft.com/office/word/2010/wordprocessingGroup" xmlns:wpi="http://schemas.microsoft.com/office/word/2010/wordprocessingInk" xmlns:wne="http://schemas.microsoft.com/office/word/2006/wordml" xmlns:wps="http://schemas.microsoft.com/office/word/2010/wordprocessingShape" mc:Ignorable="w14 wp14">
+<w:numbering xmlns:wpc="http://schemas.microsoft.com/office/word/2010/wordprocessingCanvas" xmlns:mc="http://schemas.openxmlformats.org/markup-compatibility/2006" xmlns:o="urn:schemas-microsoft-com:office:office" xmlns:r="http://schemas.openxmlformats.org/officeDocument/2006/relationships" xmlns:m="http://schemas.openxmlformats.org/officeDocument/2006/math" xmlns:v="urn:schemas-microsoft-com:vml" xmlns:wp14="http://schemas.microsoft.com/office/word/2010/wordprocessingDrawing" xmlns:wp="http://schemas.openxmlformats.org/drawingml/2006/wordprocessingDrawing" xmlns:w10="urn:schemas-microsoft-com:office:word" xmlns:w="http://schemas.openxmlformats.org/wordprocessingml/2006/main" xmlns:w14="http://schemas.microsoft.com/office/word/2010/wordml" xmlns:wpg="http://schemas.microsoft.com/office/word/2010/wordprocessingGroup" xmlns:wpi="http://schemas.microsoft.com/office/word/2010/wordprocessingInk" xmlns:wne="http://schemas.microsoft.com/office/word/2006/wordml" xmlns:wps="http://schemas.microsoft.com/office/word/2010/wordprocessingShape" mc:Ignorable="w14 wp14">
   <w:abstractNum w:abstractNumId="0">
     <w:nsid w:val="00000001"/>
     <w:multiLevelType w:val="multilevel"/>
@@ -9345,7 +9327,7 @@
     </w:rPrDefault>
     <w:pPrDefault/>
   </w:docDefaults>
-  <w:latentStyles w:defLockedState="0" w:defUIPriority="0" w:defSemiHidden="0" w:defUnhideWhenUsed="0" w:defQFormat="0" w:count="276">
+  <w:latentStyles w:defLockedState="0" w:defUIPriority="0" w:defSemiHidden="0" w:defUnhideWhenUsed="0" w:defQFormat="0" w:count="267">
     <w:lsdException w:name="Normal" w:qFormat="1"/>
     <w:lsdException w:name="heading 1" w:qFormat="1"/>
     <w:lsdException w:name="heading 2" w:qFormat="1"/>
@@ -9779,7 +9761,7 @@
 </file>
 
 <file path=word/stylesWithEffects.xml><?xml version="1.0" encoding="utf-8"?>
-<w:styles xmlns:wpc="http://schemas.microsoft.com/office/word/2010/wordprocessingCanvas" xmlns:mo="http://schemas.microsoft.com/office/mac/office/2008/main" xmlns:mc="http://schemas.openxmlformats.org/markup-compatibility/2006" xmlns:mv="urn:schemas-microsoft-com:mac:vml" xmlns:o="urn:schemas-microsoft-com:office:office" xmlns:r="http://schemas.openxmlformats.org/officeDocument/2006/relationships" xmlns:m="http://schemas.openxmlformats.org/officeDocument/2006/math" xmlns:v="urn:schemas-microsoft-com:vml" xmlns:wp14="http://schemas.microsoft.com/office/word/2010/wordprocessingDrawing" xmlns:wp="http://schemas.openxmlformats.org/drawingml/2006/wordprocessingDrawing" xmlns:w10="urn:schemas-microsoft-com:office:word" xmlns:w="http://schemas.openxmlformats.org/wordprocessingml/2006/main" xmlns:w14="http://schemas.microsoft.com/office/word/2010/wordml" xmlns:wpg="http://schemas.microsoft.com/office/word/2010/wordprocessingGroup" xmlns:wpi="http://schemas.microsoft.com/office/word/2010/wordprocessingInk" xmlns:wne="http://schemas.microsoft.com/office/word/2006/wordml" xmlns:wps="http://schemas.microsoft.com/office/word/2010/wordprocessingShape" mc:Ignorable="w14 wp14">
+<w:styles xmlns:wpc="http://schemas.microsoft.com/office/word/2010/wordprocessingCanvas" xmlns:mc="http://schemas.openxmlformats.org/markup-compatibility/2006" xmlns:o="urn:schemas-microsoft-com:office:office" xmlns:r="http://schemas.openxmlformats.org/officeDocument/2006/relationships" xmlns:m="http://schemas.openxmlformats.org/officeDocument/2006/math" xmlns:v="urn:schemas-microsoft-com:vml" xmlns:wp14="http://schemas.microsoft.com/office/word/2010/wordprocessingDrawing" xmlns:wp="http://schemas.openxmlformats.org/drawingml/2006/wordprocessingDrawing" xmlns:w10="urn:schemas-microsoft-com:office:word" xmlns:w="http://schemas.openxmlformats.org/wordprocessingml/2006/main" xmlns:w14="http://schemas.microsoft.com/office/word/2010/wordml" xmlns:wpg="http://schemas.microsoft.com/office/word/2010/wordprocessingGroup" xmlns:wpi="http://schemas.microsoft.com/office/word/2010/wordprocessingInk" xmlns:wne="http://schemas.microsoft.com/office/word/2006/wordml" xmlns:wps="http://schemas.microsoft.com/office/word/2010/wordprocessingShape" mc:Ignorable="w14 wp14">
   <w:docDefaults>
     <w:rPrDefault>
       <w:rPr>
@@ -9789,7 +9771,7 @@
     </w:rPrDefault>
     <w:pPrDefault/>
   </w:docDefaults>
-  <w:latentStyles w:defLockedState="0" w:defUIPriority="0" w:defSemiHidden="0" w:defUnhideWhenUsed="0" w:defQFormat="0" w:count="276">
+  <w:latentStyles w:defLockedState="0" w:defUIPriority="0" w:defSemiHidden="0" w:defUnhideWhenUsed="0" w:defQFormat="0" w:count="267">
     <w:lsdException w:name="Normal" w:qFormat="1"/>
     <w:lsdException w:name="heading 1" w:qFormat="1"/>
     <w:lsdException w:name="heading 2" w:qFormat="1"/>
@@ -10512,7 +10494,7 @@
 </file>
 
 <file path=customXml/itemProps1.xml><?xml version="1.0" encoding="utf-8"?>
-<ds:datastoreItem xmlns:ds="http://schemas.openxmlformats.org/officeDocument/2006/customXml" ds:itemID="{BC273800-4D0C-004C-A816-D744CF4EAEC1}">
+<ds:datastoreItem xmlns:ds="http://schemas.openxmlformats.org/officeDocument/2006/customXml" ds:itemID="{15848C57-1A3F-4A1C-8B39-9C07C41BD896}">
   <ds:schemaRefs>
     <ds:schemaRef ds:uri="http://schemas.openxmlformats.org/officeDocument/2006/bibliography"/>
   </ds:schemaRefs>

</xml_diff>